<commit_message>
Update Users Guide LPWA Gateway.docx
</commit_message>
<xml_diff>
--- a/Users Guide LPWA Gateway.docx
+++ b/Users Guide LPWA Gateway.docx
@@ -193,27 +193,14 @@
       <w:r>
         <w:t xml:space="preserve">Figure </w:t>
       </w:r>
-      <w:r>
-        <w:fldChar w:fldCharType="begin"/>
-      </w:r>
-      <w:r>
-        <w:instrText xml:space="preserve"> SEQ Figure \* ARABIC </w:instrText>
-      </w:r>
-      <w:r>
-        <w:fldChar w:fldCharType="separate"/>
-      </w:r>
-      <w:r>
-        <w:rPr>
-          <w:noProof/>
-        </w:rPr>
-        <w:t>1</w:t>
-      </w:r>
-      <w:r>
-        <w:rPr>
-          <w:noProof/>
-        </w:rPr>
-        <w:fldChar w:fldCharType="end"/>
-      </w:r>
+      <w:fldSimple w:instr=" SEQ Figure \* ARABIC ">
+        <w:r>
+          <w:rPr>
+            <w:noProof/>
+          </w:rPr>
+          <w:t>1</w:t>
+        </w:r>
+      </w:fldSimple>
       <w:r>
         <w:t>. Gateway and Node System Components</w:t>
       </w:r>
@@ -480,27 +467,14 @@
       <w:r>
         <w:t xml:space="preserve">Figure </w:t>
       </w:r>
-      <w:r>
-        <w:fldChar w:fldCharType="begin"/>
-      </w:r>
-      <w:r>
-        <w:instrText xml:space="preserve"> SEQ Figure \* ARABIC </w:instrText>
-      </w:r>
-      <w:r>
-        <w:fldChar w:fldCharType="separate"/>
-      </w:r>
-      <w:r>
-        <w:rPr>
-          <w:noProof/>
-        </w:rPr>
-        <w:t>2</w:t>
-      </w:r>
-      <w:r>
-        <w:rPr>
-          <w:noProof/>
-        </w:rPr>
-        <w:fldChar w:fldCharType="end"/>
-      </w:r>
+      <w:fldSimple w:instr=" SEQ Figure \* ARABIC ">
+        <w:r>
+          <w:rPr>
+            <w:noProof/>
+          </w:rPr>
+          <w:t>2</w:t>
+        </w:r>
+      </w:fldSimple>
       <w:r>
         <w:t>. GitHub: Downloading</w:t>
       </w:r>
@@ -584,27 +558,14 @@
       <w:r>
         <w:t xml:space="preserve">Figure </w:t>
       </w:r>
-      <w:r>
-        <w:fldChar w:fldCharType="begin"/>
-      </w:r>
-      <w:r>
-        <w:instrText xml:space="preserve"> SEQ Figure \* ARABIC </w:instrText>
-      </w:r>
-      <w:r>
-        <w:fldChar w:fldCharType="separate"/>
-      </w:r>
-      <w:r>
-        <w:rPr>
-          <w:noProof/>
-        </w:rPr>
-        <w:t>3</w:t>
-      </w:r>
-      <w:r>
-        <w:rPr>
-          <w:noProof/>
-        </w:rPr>
-        <w:fldChar w:fldCharType="end"/>
-      </w:r>
+      <w:fldSimple w:instr=" SEQ Figure \* ARABIC ">
+        <w:r>
+          <w:rPr>
+            <w:noProof/>
+          </w:rPr>
+          <w:t>3</w:t>
+        </w:r>
+      </w:fldSimple>
       <w:r>
         <w:t xml:space="preserve">. Extract </w:t>
       </w:r>
@@ -715,27 +676,14 @@
       <w:r>
         <w:t xml:space="preserve">Figure </w:t>
       </w:r>
-      <w:r>
-        <w:fldChar w:fldCharType="begin"/>
-      </w:r>
-      <w:r>
-        <w:instrText xml:space="preserve"> SEQ Figure \* ARABIC </w:instrText>
-      </w:r>
-      <w:r>
-        <w:fldChar w:fldCharType="separate"/>
-      </w:r>
-      <w:r>
-        <w:rPr>
-          <w:noProof/>
-        </w:rPr>
-        <w:t>4</w:t>
-      </w:r>
-      <w:r>
-        <w:rPr>
-          <w:noProof/>
-        </w:rPr>
-        <w:fldChar w:fldCharType="end"/>
-      </w:r>
+      <w:fldSimple w:instr=" SEQ Figure \* ARABIC ">
+        <w:r>
+          <w:rPr>
+            <w:noProof/>
+          </w:rPr>
+          <w:t>4</w:t>
+        </w:r>
+      </w:fldSimple>
       <w:r>
         <w:t xml:space="preserve">. Firmware files highlighted in </w:t>
       </w:r>
@@ -842,27 +790,14 @@
       <w:r>
         <w:t xml:space="preserve">Figure </w:t>
       </w:r>
-      <w:r>
-        <w:fldChar w:fldCharType="begin"/>
-      </w:r>
-      <w:r>
-        <w:instrText xml:space="preserve"> SEQ Figure \* ARABIC </w:instrText>
-      </w:r>
-      <w:r>
-        <w:fldChar w:fldCharType="separate"/>
-      </w:r>
-      <w:r>
-        <w:rPr>
-          <w:noProof/>
-        </w:rPr>
-        <w:t>5</w:t>
-      </w:r>
-      <w:r>
-        <w:rPr>
-          <w:noProof/>
-        </w:rPr>
-        <w:fldChar w:fldCharType="end"/>
-      </w:r>
+      <w:fldSimple w:instr=" SEQ Figure \* ARABIC ">
+        <w:r>
+          <w:rPr>
+            <w:noProof/>
+          </w:rPr>
+          <w:t>5</w:t>
+        </w:r>
+      </w:fldSimple>
       <w:r>
         <w:t>. Firmware Update App: Select COM port</w:t>
       </w:r>
@@ -959,27 +894,14 @@
       <w:r>
         <w:t xml:space="preserve">Figure </w:t>
       </w:r>
-      <w:r>
-        <w:fldChar w:fldCharType="begin"/>
-      </w:r>
-      <w:r>
-        <w:instrText xml:space="preserve"> SEQ Figure \* ARABIC </w:instrText>
-      </w:r>
-      <w:r>
-        <w:fldChar w:fldCharType="separate"/>
-      </w:r>
-      <w:r>
-        <w:rPr>
-          <w:noProof/>
-        </w:rPr>
-        <w:t>6</w:t>
-      </w:r>
-      <w:r>
-        <w:rPr>
-          <w:noProof/>
-        </w:rPr>
-        <w:fldChar w:fldCharType="end"/>
-      </w:r>
+      <w:fldSimple w:instr=" SEQ Figure \* ARABIC ">
+        <w:r>
+          <w:rPr>
+            <w:noProof/>
+          </w:rPr>
+          <w:t>6</w:t>
+        </w:r>
+      </w:fldSimple>
       <w:r>
         <w:t>. Firmware Update App: Select firmware file</w:t>
       </w:r>
@@ -1095,27 +1017,14 @@
       <w:r>
         <w:t xml:space="preserve">Figure </w:t>
       </w:r>
-      <w:r>
-        <w:fldChar w:fldCharType="begin"/>
-      </w:r>
-      <w:r>
-        <w:instrText xml:space="preserve"> SEQ Figure \* ARABIC </w:instrText>
-      </w:r>
-      <w:r>
-        <w:fldChar w:fldCharType="separate"/>
-      </w:r>
-      <w:r>
-        <w:rPr>
-          <w:noProof/>
-        </w:rPr>
-        <w:t>7</w:t>
-      </w:r>
-      <w:r>
-        <w:rPr>
-          <w:noProof/>
-        </w:rPr>
-        <w:fldChar w:fldCharType="end"/>
-      </w:r>
+      <w:fldSimple w:instr=" SEQ Figure \* ARABIC ">
+        <w:r>
+          <w:rPr>
+            <w:noProof/>
+          </w:rPr>
+          <w:t>7</w:t>
+        </w:r>
+      </w:fldSimple>
       <w:r>
         <w:t>. Firmware Update App: Uploading firmware</w:t>
       </w:r>
@@ -1196,27 +1105,14 @@
       <w:r>
         <w:t xml:space="preserve">Figure </w:t>
       </w:r>
-      <w:r>
-        <w:fldChar w:fldCharType="begin"/>
-      </w:r>
-      <w:r>
-        <w:instrText xml:space="preserve"> SEQ Figure \* ARABIC </w:instrText>
-      </w:r>
-      <w:r>
-        <w:fldChar w:fldCharType="separate"/>
-      </w:r>
-      <w:r>
-        <w:rPr>
-          <w:noProof/>
-        </w:rPr>
-        <w:t>8</w:t>
-      </w:r>
-      <w:r>
-        <w:rPr>
-          <w:noProof/>
-        </w:rPr>
-        <w:fldChar w:fldCharType="end"/>
-      </w:r>
+      <w:fldSimple w:instr=" SEQ Figure \* ARABIC ">
+        <w:r>
+          <w:rPr>
+            <w:noProof/>
+          </w:rPr>
+          <w:t>8</w:t>
+        </w:r>
+      </w:fldSimple>
       <w:r>
         <w:t>. Firmware Update App: Select new firmware file</w:t>
       </w:r>
@@ -1382,27 +1278,14 @@
       <w:r>
         <w:t xml:space="preserve">Figure </w:t>
       </w:r>
-      <w:r>
-        <w:fldChar w:fldCharType="begin"/>
-      </w:r>
-      <w:r>
-        <w:instrText xml:space="preserve"> SEQ Figure \* ARABIC </w:instrText>
-      </w:r>
-      <w:r>
-        <w:fldChar w:fldCharType="separate"/>
-      </w:r>
-      <w:r>
-        <w:rPr>
-          <w:noProof/>
-        </w:rPr>
-        <w:t>9</w:t>
-      </w:r>
-      <w:r>
-        <w:rPr>
-          <w:noProof/>
-        </w:rPr>
-        <w:fldChar w:fldCharType="end"/>
-      </w:r>
+      <w:fldSimple w:instr=" SEQ Figure \* ARABIC ">
+        <w:r>
+          <w:rPr>
+            <w:noProof/>
+          </w:rPr>
+          <w:t>9</w:t>
+        </w:r>
+      </w:fldSimple>
       <w:r>
         <w:t>. Arduino IDE: Select COM port</w:t>
       </w:r>
@@ -1473,27 +1356,14 @@
       <w:r>
         <w:t xml:space="preserve">Figure </w:t>
       </w:r>
-      <w:r>
-        <w:fldChar w:fldCharType="begin"/>
-      </w:r>
-      <w:r>
-        <w:instrText xml:space="preserve"> SEQ Figure \* ARABIC </w:instrText>
-      </w:r>
-      <w:r>
-        <w:fldChar w:fldCharType="separate"/>
-      </w:r>
-      <w:r>
-        <w:rPr>
-          <w:noProof/>
-        </w:rPr>
-        <w:t>10</w:t>
-      </w:r>
-      <w:r>
-        <w:rPr>
-          <w:noProof/>
-        </w:rPr>
-        <w:fldChar w:fldCharType="end"/>
-      </w:r>
+      <w:fldSimple w:instr=" SEQ Figure \* ARABIC ">
+        <w:r>
+          <w:rPr>
+            <w:noProof/>
+          </w:rPr>
+          <w:t>10</w:t>
+        </w:r>
+      </w:fldSimple>
       <w:r>
         <w:t>. Arduino IDE: Set Serial Monitor settings</w:t>
       </w:r>
@@ -1629,27 +1499,14 @@
       <w:r>
         <w:t xml:space="preserve">Figure </w:t>
       </w:r>
-      <w:r>
-        <w:fldChar w:fldCharType="begin"/>
-      </w:r>
-      <w:r>
-        <w:instrText xml:space="preserve"> SEQ Figure \* ARABIC </w:instrText>
-      </w:r>
-      <w:r>
-        <w:fldChar w:fldCharType="separate"/>
-      </w:r>
-      <w:r>
-        <w:rPr>
-          <w:noProof/>
-        </w:rPr>
-        <w:t>11</w:t>
-      </w:r>
-      <w:r>
-        <w:rPr>
-          <w:noProof/>
-        </w:rPr>
-        <w:fldChar w:fldCharType="end"/>
-      </w:r>
+      <w:fldSimple w:instr=" SEQ Figure \* ARABIC ">
+        <w:r>
+          <w:rPr>
+            <w:noProof/>
+          </w:rPr>
+          <w:t>11</w:t>
+        </w:r>
+      </w:fldSimple>
       <w:r>
         <w:t xml:space="preserve">. Node menu: </w:t>
       </w:r>
@@ -1742,27 +1599,14 @@
       <w:r>
         <w:t xml:space="preserve">Figure </w:t>
       </w:r>
-      <w:r>
-        <w:fldChar w:fldCharType="begin"/>
-      </w:r>
-      <w:r>
-        <w:instrText xml:space="preserve"> SEQ Figure \* ARABIC </w:instrText>
-      </w:r>
-      <w:r>
-        <w:fldChar w:fldCharType="separate"/>
-      </w:r>
-      <w:r>
-        <w:rPr>
-          <w:noProof/>
-        </w:rPr>
-        <w:t>12</w:t>
-      </w:r>
-      <w:r>
-        <w:rPr>
-          <w:noProof/>
-        </w:rPr>
-        <w:fldChar w:fldCharType="end"/>
-      </w:r>
+      <w:fldSimple w:instr=" SEQ Figure \* ARABIC ">
+        <w:r>
+          <w:rPr>
+            <w:noProof/>
+          </w:rPr>
+          <w:t>12</w:t>
+        </w:r>
+      </w:fldSimple>
       <w:r>
         <w:t xml:space="preserve">. Node menu: </w:t>
       </w:r>
@@ -1786,27 +1630,14 @@
       <w:r>
         <w:t xml:space="preserve">Table </w:t>
       </w:r>
-      <w:r>
-        <w:fldChar w:fldCharType="begin"/>
-      </w:r>
-      <w:r>
-        <w:instrText xml:space="preserve"> SEQ Table \* ARABIC </w:instrText>
-      </w:r>
-      <w:r>
-        <w:fldChar w:fldCharType="separate"/>
-      </w:r>
-      <w:r>
-        <w:rPr>
-          <w:noProof/>
-        </w:rPr>
-        <w:t>1</w:t>
-      </w:r>
-      <w:r>
-        <w:rPr>
-          <w:noProof/>
-        </w:rPr>
-        <w:fldChar w:fldCharType="end"/>
-      </w:r>
+      <w:fldSimple w:instr=" SEQ Table \* ARABIC ">
+        <w:r>
+          <w:rPr>
+            <w:noProof/>
+          </w:rPr>
+          <w:t>1</w:t>
+        </w:r>
+      </w:fldSimple>
       <w:r>
         <w:t>. Node metadata</w:t>
       </w:r>
@@ -2562,27 +2393,14 @@
       <w:r>
         <w:t xml:space="preserve">Figure </w:t>
       </w:r>
-      <w:r>
-        <w:fldChar w:fldCharType="begin"/>
-      </w:r>
-      <w:r>
-        <w:instrText xml:space="preserve"> SEQ Figure \* ARABIC </w:instrText>
-      </w:r>
-      <w:r>
-        <w:fldChar w:fldCharType="separate"/>
-      </w:r>
-      <w:r>
-        <w:rPr>
-          <w:noProof/>
-        </w:rPr>
-        <w:t>13</w:t>
-      </w:r>
-      <w:r>
-        <w:rPr>
-          <w:noProof/>
-        </w:rPr>
-        <w:fldChar w:fldCharType="end"/>
-      </w:r>
+      <w:fldSimple w:instr=" SEQ Figure \* ARABIC ">
+        <w:r>
+          <w:rPr>
+            <w:noProof/>
+          </w:rPr>
+          <w:t>13</w:t>
+        </w:r>
+      </w:fldSimple>
       <w:r>
         <w:t xml:space="preserve">. Node menu: </w:t>
       </w:r>
@@ -2701,14 +2519,30 @@
       <w:r>
         <w:t xml:space="preserve">Figure </w:t>
       </w:r>
-      <w:fldSimple w:instr=" SEQ Figure \* ARABIC ">
-        <w:r>
-          <w:rPr>
-            <w:noProof/>
-          </w:rPr>
-          <w:t>14</w:t>
-        </w:r>
-      </w:fldSimple>
+      <w:r>
+        <w:fldChar w:fldCharType="begin"/>
+      </w:r>
+      <w:r>
+        <w:instrText xml:space="preserve"> SEQ Figure \* ARABIC</w:instrText>
+      </w:r>
+      <w:r>
+        <w:instrText xml:space="preserve"> </w:instrText>
+      </w:r>
+      <w:r>
+        <w:fldChar w:fldCharType="separate"/>
+      </w:r>
+      <w:r>
+        <w:rPr>
+          <w:noProof/>
+        </w:rPr>
+        <w:t>14</w:t>
+      </w:r>
+      <w:r>
+        <w:rPr>
+          <w:noProof/>
+        </w:rPr>
+        <w:fldChar w:fldCharType="end"/>
+      </w:r>
       <w:r>
         <w:t>. Sensor measurement depth</w:t>
       </w:r>
@@ -2821,27 +2655,14 @@
       <w:r>
         <w:t xml:space="preserve">Figure </w:t>
       </w:r>
-      <w:r>
-        <w:fldChar w:fldCharType="begin"/>
-      </w:r>
-      <w:r>
-        <w:instrText xml:space="preserve"> SEQ Figure \* ARABIC </w:instrText>
-      </w:r>
-      <w:r>
-        <w:fldChar w:fldCharType="separate"/>
-      </w:r>
-      <w:r>
-        <w:rPr>
-          <w:noProof/>
-        </w:rPr>
-        <w:t>15</w:t>
-      </w:r>
-      <w:r>
-        <w:rPr>
-          <w:noProof/>
-        </w:rPr>
-        <w:fldChar w:fldCharType="end"/>
-      </w:r>
+      <w:fldSimple w:instr=" SEQ Figure \* ARABIC ">
+        <w:r>
+          <w:rPr>
+            <w:noProof/>
+          </w:rPr>
+          <w:t>15</w:t>
+        </w:r>
+      </w:fldSimple>
       <w:r>
         <w:t xml:space="preserve">. Node menu: </w:t>
       </w:r>
@@ -2951,27 +2772,14 @@
       <w:r>
         <w:t xml:space="preserve">Table </w:t>
       </w:r>
-      <w:r>
-        <w:fldChar w:fldCharType="begin"/>
-      </w:r>
-      <w:r>
-        <w:instrText xml:space="preserve"> SEQ Table \* ARABIC </w:instrText>
-      </w:r>
-      <w:r>
-        <w:fldChar w:fldCharType="separate"/>
-      </w:r>
-      <w:r>
-        <w:rPr>
-          <w:noProof/>
-        </w:rPr>
-        <w:t>2</w:t>
-      </w:r>
-      <w:r>
-        <w:rPr>
-          <w:noProof/>
-        </w:rPr>
-        <w:fldChar w:fldCharType="end"/>
-      </w:r>
+      <w:fldSimple w:instr=" SEQ Table \* ARABIC ">
+        <w:r>
+          <w:rPr>
+            <w:noProof/>
+          </w:rPr>
+          <w:t>2</w:t>
+        </w:r>
+      </w:fldSimple>
       <w:bookmarkEnd w:id="1"/>
       <w:r>
         <w:t>. Node configuration string components</w:t>
@@ -3799,27 +3607,14 @@
       <w:r>
         <w:t xml:space="preserve">Figure </w:t>
       </w:r>
-      <w:r>
-        <w:fldChar w:fldCharType="begin"/>
-      </w:r>
-      <w:r>
-        <w:instrText xml:space="preserve"> SEQ Figure \* ARABIC </w:instrText>
-      </w:r>
-      <w:r>
-        <w:fldChar w:fldCharType="separate"/>
-      </w:r>
-      <w:r>
-        <w:rPr>
-          <w:noProof/>
-        </w:rPr>
-        <w:t>16</w:t>
-      </w:r>
-      <w:r>
-        <w:rPr>
-          <w:noProof/>
-        </w:rPr>
-        <w:fldChar w:fldCharType="end"/>
-      </w:r>
+      <w:fldSimple w:instr=" SEQ Figure \* ARABIC ">
+        <w:r>
+          <w:rPr>
+            <w:noProof/>
+          </w:rPr>
+          <w:t>16</w:t>
+        </w:r>
+      </w:fldSimple>
       <w:r>
         <w:t>. Gateway menu: Metadata</w:t>
       </w:r>
@@ -3832,27 +3627,14 @@
       <w:r>
         <w:t xml:space="preserve">Table </w:t>
       </w:r>
-      <w:r>
-        <w:fldChar w:fldCharType="begin"/>
-      </w:r>
-      <w:r>
-        <w:instrText xml:space="preserve"> SEQ Table \* ARABIC </w:instrText>
-      </w:r>
-      <w:r>
-        <w:fldChar w:fldCharType="separate"/>
-      </w:r>
-      <w:r>
-        <w:rPr>
-          <w:noProof/>
-        </w:rPr>
-        <w:t>3</w:t>
-      </w:r>
-      <w:r>
-        <w:rPr>
-          <w:noProof/>
-        </w:rPr>
-        <w:fldChar w:fldCharType="end"/>
-      </w:r>
+      <w:fldSimple w:instr=" SEQ Table \* ARABIC ">
+        <w:r>
+          <w:rPr>
+            <w:noProof/>
+          </w:rPr>
+          <w:t>3</w:t>
+        </w:r>
+      </w:fldSimple>
       <w:r>
         <w:t>. Gateway metadata</w:t>
       </w:r>
@@ -5256,27 +5038,14 @@
       <w:r>
         <w:t xml:space="preserve">Figure </w:t>
       </w:r>
-      <w:r>
-        <w:fldChar w:fldCharType="begin"/>
-      </w:r>
-      <w:r>
-        <w:instrText xml:space="preserve"> SEQ Figure \* ARABIC </w:instrText>
-      </w:r>
-      <w:r>
-        <w:fldChar w:fldCharType="separate"/>
-      </w:r>
-      <w:r>
-        <w:rPr>
-          <w:noProof/>
-        </w:rPr>
-        <w:t>17</w:t>
-      </w:r>
-      <w:r>
-        <w:rPr>
-          <w:noProof/>
-        </w:rPr>
-        <w:fldChar w:fldCharType="end"/>
-      </w:r>
+      <w:fldSimple w:instr=" SEQ Figure \* ARABIC ">
+        <w:r>
+          <w:rPr>
+            <w:noProof/>
+          </w:rPr>
+          <w:t>17</w:t>
+        </w:r>
+      </w:fldSimple>
       <w:r>
         <w:t>. Gateway menu: User options</w:t>
       </w:r>
@@ -5588,27 +5357,14 @@
       <w:r>
         <w:t xml:space="preserve">Figure </w:t>
       </w:r>
-      <w:r>
-        <w:fldChar w:fldCharType="begin"/>
-      </w:r>
-      <w:r>
-        <w:instrText xml:space="preserve"> SEQ Figure \* ARABIC </w:instrText>
-      </w:r>
-      <w:r>
-        <w:fldChar w:fldCharType="separate"/>
-      </w:r>
-      <w:r>
-        <w:rPr>
-          <w:noProof/>
-        </w:rPr>
-        <w:t>19</w:t>
-      </w:r>
-      <w:r>
-        <w:rPr>
-          <w:noProof/>
-        </w:rPr>
-        <w:fldChar w:fldCharType="end"/>
-      </w:r>
+      <w:fldSimple w:instr=" SEQ Figure \* ARABIC ">
+        <w:r>
+          <w:rPr>
+            <w:noProof/>
+          </w:rPr>
+          <w:t>19</w:t>
+        </w:r>
+      </w:fldSimple>
       <w:r>
         <w:t>. Cellular Scouting Mode output</w:t>
       </w:r>
@@ -5910,30 +5666,14 @@
       <w:r>
         <w:t xml:space="preserve">Table </w:t>
       </w:r>
-      <w:r>
-        <w:fldChar w:fldCharType="begin"/>
-      </w:r>
-      <w:r>
-        <w:instrText xml:space="preserve"> </w:instrText>
-      </w:r>
-      <w:r>
-        <w:instrText xml:space="preserve">SEQ Table \* ARABIC </w:instrText>
-      </w:r>
-      <w:r>
-        <w:fldChar w:fldCharType="separate"/>
-      </w:r>
-      <w:r>
-        <w:rPr>
-          <w:noProof/>
-        </w:rPr>
-        <w:t>4</w:t>
-      </w:r>
-      <w:r>
-        <w:rPr>
-          <w:noProof/>
-        </w:rPr>
-        <w:fldChar w:fldCharType="end"/>
-      </w:r>
+      <w:fldSimple w:instr=" SEQ Table \* ARABIC ">
+        <w:r>
+          <w:rPr>
+            <w:noProof/>
+          </w:rPr>
+          <w:t>4</w:t>
+        </w:r>
+      </w:fldSimple>
       <w:bookmarkEnd w:id="2"/>
       <w:r>
         <w:t>. Gateway configuration string components</w:t>
@@ -7820,14 +7560,27 @@
       <w:r>
         <w:t xml:space="preserve">Table </w:t>
       </w:r>
-      <w:fldSimple w:instr=" SEQ Table \* ARABIC ">
-        <w:r>
-          <w:rPr>
-            <w:noProof/>
-          </w:rPr>
-          <w:t>5</w:t>
-        </w:r>
-      </w:fldSimple>
+      <w:r>
+        <w:fldChar w:fldCharType="begin"/>
+      </w:r>
+      <w:r>
+        <w:instrText xml:space="preserve"> SEQ Table \* ARABIC </w:instrText>
+      </w:r>
+      <w:r>
+        <w:fldChar w:fldCharType="separate"/>
+      </w:r>
+      <w:r>
+        <w:rPr>
+          <w:noProof/>
+        </w:rPr>
+        <w:t>5</w:t>
+      </w:r>
+      <w:r>
+        <w:rPr>
+          <w:noProof/>
+        </w:rPr>
+        <w:fldChar w:fldCharType="end"/>
+      </w:r>
       <w:r>
         <w:t>. Components of gateway data string</w:t>
       </w:r>
@@ -8163,14 +7916,27 @@
       <w:r>
         <w:t xml:space="preserve">Table </w:t>
       </w:r>
-      <w:fldSimple w:instr=" SEQ Table \* ARABIC ">
-        <w:r>
-          <w:rPr>
-            <w:noProof/>
-          </w:rPr>
-          <w:t>6</w:t>
-        </w:r>
-      </w:fldSimple>
+      <w:r>
+        <w:fldChar w:fldCharType="begin"/>
+      </w:r>
+      <w:r>
+        <w:instrText xml:space="preserve"> SEQ Table \* ARABIC </w:instrText>
+      </w:r>
+      <w:r>
+        <w:fldChar w:fldCharType="separate"/>
+      </w:r>
+      <w:r>
+        <w:rPr>
+          <w:noProof/>
+        </w:rPr>
+        <w:t>6</w:t>
+      </w:r>
+      <w:r>
+        <w:rPr>
+          <w:noProof/>
+        </w:rPr>
+        <w:fldChar w:fldCharType="end"/>
+      </w:r>
       <w:bookmarkEnd w:id="5"/>
       <w:r>
         <w:t>. Components of node data string</w:t>
@@ -8183,13 +7949,14 @@
         <w:tblLook w:val="04A0" w:firstRow="1" w:lastRow="0" w:firstColumn="1" w:lastColumn="0" w:noHBand="0" w:noVBand="1"/>
       </w:tblPr>
       <w:tblGrid>
-        <w:gridCol w:w="3145"/>
-        <w:gridCol w:w="6205"/>
+        <w:gridCol w:w="1381"/>
+        <w:gridCol w:w="2767"/>
+        <w:gridCol w:w="4479"/>
       </w:tblGrid>
       <w:tr>
         <w:tc>
           <w:tcPr>
-            <w:tcW w:w="3145" w:type="dxa"/>
+            <w:tcW w:w="1381" w:type="dxa"/>
             <w:shd w:val="clear" w:color="auto" w:fill="D9E2F3" w:themeFill="accent1" w:themeFillTint="33"/>
           </w:tcPr>
           <w:p>
@@ -8204,13 +7971,13 @@
                 <w:b/>
                 <w:bCs/>
               </w:rPr>
-              <w:t>Example</w:t>
-            </w:r>
-          </w:p>
-        </w:tc>
-        <w:tc>
-          <w:tcPr>
-            <w:tcW w:w="6205" w:type="dxa"/>
+              <w:t>Section</w:t>
+            </w:r>
+          </w:p>
+        </w:tc>
+        <w:tc>
+          <w:tcPr>
+            <w:tcW w:w="2767" w:type="dxa"/>
             <w:shd w:val="clear" w:color="auto" w:fill="D9E2F3" w:themeFill="accent1" w:themeFillTint="33"/>
           </w:tcPr>
           <w:p>
@@ -8225,6 +7992,27 @@
                 <w:b/>
                 <w:bCs/>
               </w:rPr>
+              <w:t>Example</w:t>
+            </w:r>
+          </w:p>
+        </w:tc>
+        <w:tc>
+          <w:tcPr>
+            <w:tcW w:w="4479" w:type="dxa"/>
+            <w:shd w:val="clear" w:color="auto" w:fill="D9E2F3" w:themeFill="accent1" w:themeFillTint="33"/>
+          </w:tcPr>
+          <w:p>
+            <w:pPr>
+              <w:rPr>
+                <w:b/>
+                <w:bCs/>
+              </w:rPr>
+            </w:pPr>
+            <w:r>
+              <w:rPr>
+                <w:b/>
+                <w:bCs/>
+              </w:rPr>
               <w:t>Value</w:t>
             </w:r>
           </w:p>
@@ -8233,7 +8021,18 @@
       <w:tr>
         <w:tc>
           <w:tcPr>
-            <w:tcW w:w="3145" w:type="dxa"/>
+            <w:tcW w:w="1381" w:type="dxa"/>
+            <w:vMerge w:val="restart"/>
+          </w:tcPr>
+          <w:p>
+            <w:r>
+              <w:t>Metadata</w:t>
+            </w:r>
+          </w:p>
+        </w:tc>
+        <w:tc>
+          <w:tcPr>
+            <w:tcW w:w="2767" w:type="dxa"/>
           </w:tcPr>
           <w:p>
             <w:r>
@@ -8243,7 +8042,7 @@
         </w:tc>
         <w:tc>
           <w:tcPr>
-            <w:tcW w:w="6205" w:type="dxa"/>
+            <w:tcW w:w="4479" w:type="dxa"/>
           </w:tcPr>
           <w:p>
             <w:r>
@@ -8255,7 +8054,14 @@
       <w:tr>
         <w:tc>
           <w:tcPr>
-            <w:tcW w:w="3145" w:type="dxa"/>
+            <w:tcW w:w="1381" w:type="dxa"/>
+            <w:vMerge/>
+          </w:tcPr>
+          <w:p/>
+        </w:tc>
+        <w:tc>
+          <w:tcPr>
+            <w:tcW w:w="2767" w:type="dxa"/>
           </w:tcPr>
           <w:p>
             <w:r>
@@ -8265,7 +8071,7 @@
         </w:tc>
         <w:tc>
           <w:tcPr>
-            <w:tcW w:w="6205" w:type="dxa"/>
+            <w:tcW w:w="4479" w:type="dxa"/>
           </w:tcPr>
           <w:p>
             <w:r>
@@ -8277,11 +8083,17 @@
       <w:tr>
         <w:tc>
           <w:tcPr>
-            <w:tcW w:w="3145" w:type="dxa"/>
-          </w:tcPr>
-          <w:p>
-            <w:r>
-              <w:lastRenderedPageBreak/>
+            <w:tcW w:w="1381" w:type="dxa"/>
+            <w:vMerge/>
+          </w:tcPr>
+          <w:p/>
+        </w:tc>
+        <w:tc>
+          <w:tcPr>
+            <w:tcW w:w="2767" w:type="dxa"/>
+          </w:tcPr>
+          <w:p>
+            <w:r>
               <w:t>-</w:t>
             </w:r>
             <w:proofErr w:type="gramStart"/>
@@ -8296,7 +8108,7 @@
         </w:tc>
         <w:tc>
           <w:tcPr>
-            <w:tcW w:w="6205" w:type="dxa"/>
+            <w:tcW w:w="4479" w:type="dxa"/>
           </w:tcPr>
           <w:p>
             <w:r>
@@ -8308,7 +8120,14 @@
       <w:tr>
         <w:tc>
           <w:tcPr>
-            <w:tcW w:w="3145" w:type="dxa"/>
+            <w:tcW w:w="1381" w:type="dxa"/>
+            <w:vMerge/>
+          </w:tcPr>
+          <w:p/>
+        </w:tc>
+        <w:tc>
+          <w:tcPr>
+            <w:tcW w:w="2767" w:type="dxa"/>
           </w:tcPr>
           <w:p>
             <w:r>
@@ -8318,7 +8137,7 @@
         </w:tc>
         <w:tc>
           <w:tcPr>
-            <w:tcW w:w="6205" w:type="dxa"/>
+            <w:tcW w:w="4479" w:type="dxa"/>
           </w:tcPr>
           <w:p>
             <w:r>
@@ -8330,7 +8149,14 @@
       <w:tr>
         <w:tc>
           <w:tcPr>
-            <w:tcW w:w="3145" w:type="dxa"/>
+            <w:tcW w:w="1381" w:type="dxa"/>
+            <w:vMerge/>
+          </w:tcPr>
+          <w:p/>
+        </w:tc>
+        <w:tc>
+          <w:tcPr>
+            <w:tcW w:w="2767" w:type="dxa"/>
           </w:tcPr>
           <w:p>
             <w:r>
@@ -8340,7 +8166,7 @@
         </w:tc>
         <w:tc>
           <w:tcPr>
-            <w:tcW w:w="6205" w:type="dxa"/>
+            <w:tcW w:w="4479" w:type="dxa"/>
           </w:tcPr>
           <w:p>
             <w:r>
@@ -8352,7 +8178,14 @@
       <w:tr>
         <w:tc>
           <w:tcPr>
-            <w:tcW w:w="3145" w:type="dxa"/>
+            <w:tcW w:w="1381" w:type="dxa"/>
+            <w:vMerge/>
+          </w:tcPr>
+          <w:p/>
+        </w:tc>
+        <w:tc>
+          <w:tcPr>
+            <w:tcW w:w="2767" w:type="dxa"/>
           </w:tcPr>
           <w:p>
             <w:r>
@@ -8362,7 +8195,7 @@
         </w:tc>
         <w:tc>
           <w:tcPr>
-            <w:tcW w:w="6205" w:type="dxa"/>
+            <w:tcW w:w="4479" w:type="dxa"/>
           </w:tcPr>
           <w:p>
             <w:r>
@@ -8383,7 +8216,14 @@
       <w:tr>
         <w:tc>
           <w:tcPr>
-            <w:tcW w:w="3145" w:type="dxa"/>
+            <w:tcW w:w="1381" w:type="dxa"/>
+            <w:vMerge/>
+          </w:tcPr>
+          <w:p/>
+        </w:tc>
+        <w:tc>
+          <w:tcPr>
+            <w:tcW w:w="2767" w:type="dxa"/>
           </w:tcPr>
           <w:p>
             <w:r>
@@ -8393,7 +8233,7 @@
         </w:tc>
         <w:tc>
           <w:tcPr>
-            <w:tcW w:w="6205" w:type="dxa"/>
+            <w:tcW w:w="4479" w:type="dxa"/>
           </w:tcPr>
           <w:p>
             <w:r>
@@ -8405,7 +8245,14 @@
       <w:tr>
         <w:tc>
           <w:tcPr>
-            <w:tcW w:w="3145" w:type="dxa"/>
+            <w:tcW w:w="1381" w:type="dxa"/>
+            <w:vMerge/>
+          </w:tcPr>
+          <w:p/>
+        </w:tc>
+        <w:tc>
+          <w:tcPr>
+            <w:tcW w:w="2767" w:type="dxa"/>
           </w:tcPr>
           <w:p>
             <w:r>
@@ -8415,7 +8262,7 @@
         </w:tc>
         <w:tc>
           <w:tcPr>
-            <w:tcW w:w="6205" w:type="dxa"/>
+            <w:tcW w:w="4479" w:type="dxa"/>
           </w:tcPr>
           <w:p>
             <w:r>
@@ -8427,7 +8274,14 @@
       <w:tr>
         <w:tc>
           <w:tcPr>
-            <w:tcW w:w="3145" w:type="dxa"/>
+            <w:tcW w:w="1381" w:type="dxa"/>
+            <w:vMerge/>
+          </w:tcPr>
+          <w:p/>
+        </w:tc>
+        <w:tc>
+          <w:tcPr>
+            <w:tcW w:w="2767" w:type="dxa"/>
           </w:tcPr>
           <w:p>
             <w:r>
@@ -8449,7 +8303,7 @@
         </w:tc>
         <w:tc>
           <w:tcPr>
-            <w:tcW w:w="6205" w:type="dxa"/>
+            <w:tcW w:w="4479" w:type="dxa"/>
           </w:tcPr>
           <w:p>
             <w:r>
@@ -8461,7 +8315,18 @@
       <w:tr>
         <w:tc>
           <w:tcPr>
-            <w:tcW w:w="3145" w:type="dxa"/>
+            <w:tcW w:w="1381" w:type="dxa"/>
+            <w:vMerge w:val="restart"/>
+          </w:tcPr>
+          <w:p>
+            <w:r>
+              <w:t>Sensor data</w:t>
+            </w:r>
+          </w:p>
+        </w:tc>
+        <w:tc>
+          <w:tcPr>
+            <w:tcW w:w="2767" w:type="dxa"/>
           </w:tcPr>
           <w:p>
             <w:r>
@@ -8471,7 +8336,7 @@
         </w:tc>
         <w:tc>
           <w:tcPr>
-            <w:tcW w:w="6205" w:type="dxa"/>
+            <w:tcW w:w="4479" w:type="dxa"/>
           </w:tcPr>
           <w:p>
             <w:r>
@@ -8483,7 +8348,14 @@
       <w:tr>
         <w:tc>
           <w:tcPr>
-            <w:tcW w:w="3145" w:type="dxa"/>
+            <w:tcW w:w="1381" w:type="dxa"/>
+            <w:vMerge/>
+          </w:tcPr>
+          <w:p/>
+        </w:tc>
+        <w:tc>
+          <w:tcPr>
+            <w:tcW w:w="2767" w:type="dxa"/>
           </w:tcPr>
           <w:p>
             <w:r>
@@ -8493,7 +8365,7 @@
         </w:tc>
         <w:tc>
           <w:tcPr>
-            <w:tcW w:w="6205" w:type="dxa"/>
+            <w:tcW w:w="4479" w:type="dxa"/>
           </w:tcPr>
           <w:p>
             <w:r>
@@ -8513,7 +8385,14 @@
       <w:tr>
         <w:tc>
           <w:tcPr>
-            <w:tcW w:w="3145" w:type="dxa"/>
+            <w:tcW w:w="1381" w:type="dxa"/>
+            <w:vMerge/>
+          </w:tcPr>
+          <w:p/>
+        </w:tc>
+        <w:tc>
+          <w:tcPr>
+            <w:tcW w:w="2767" w:type="dxa"/>
           </w:tcPr>
           <w:p>
             <w:r>
@@ -8523,7 +8402,7 @@
         </w:tc>
         <w:tc>
           <w:tcPr>
-            <w:tcW w:w="6205" w:type="dxa"/>
+            <w:tcW w:w="4479" w:type="dxa"/>
           </w:tcPr>
           <w:p>
             <w:r>
@@ -8551,7 +8430,17 @@
       <w:tr>
         <w:tc>
           <w:tcPr>
-            <w:tcW w:w="3145" w:type="dxa"/>
+            <w:tcW w:w="1381" w:type="dxa"/>
+          </w:tcPr>
+          <w:p>
+            <w:r>
+              <w:t>RSSI</w:t>
+            </w:r>
+          </w:p>
+        </w:tc>
+        <w:tc>
+          <w:tcPr>
+            <w:tcW w:w="2767" w:type="dxa"/>
           </w:tcPr>
           <w:p>
             <w:r>
@@ -8561,7 +8450,7 @@
         </w:tc>
         <w:tc>
           <w:tcPr>
-            <w:tcW w:w="6205" w:type="dxa"/>
+            <w:tcW w:w="4479" w:type="dxa"/>
           </w:tcPr>
           <w:p>
             <w:r>
@@ -8669,27 +8558,14 @@
       <w:r>
         <w:t xml:space="preserve">Figure </w:t>
       </w:r>
-      <w:r>
-        <w:fldChar w:fldCharType="begin"/>
-      </w:r>
-      <w:r>
-        <w:instrText xml:space="preserve"> SEQ Figure \* ARABIC </w:instrText>
-      </w:r>
-      <w:r>
-        <w:fldChar w:fldCharType="separate"/>
-      </w:r>
-      <w:r>
-        <w:rPr>
-          <w:noProof/>
-        </w:rPr>
-        <w:t>20</w:t>
-      </w:r>
-      <w:r>
-        <w:rPr>
-          <w:noProof/>
-        </w:rPr>
-        <w:fldChar w:fldCharType="end"/>
-      </w:r>
+      <w:fldSimple w:instr=" SEQ Figure \* ARABIC ">
+        <w:r>
+          <w:rPr>
+            <w:noProof/>
+          </w:rPr>
+          <w:t>20</w:t>
+        </w:r>
+      </w:fldSimple>
       <w:r>
         <w:t>. LoRa Received Signal Strength Indicator scale</w:t>
       </w:r>
@@ -8726,10 +8602,7 @@
         <w:t>. Click on the console icon near the bottom of the window.</w:t>
       </w:r>
       <w:r>
-        <w:t xml:space="preserve"> </w:t>
-      </w:r>
-      <w:r>
-        <w:t xml:space="preserve">This will expand a lower window showing the most recent data received from any of your devices. </w:t>
+        <w:t xml:space="preserve"> This will expand a lower window showing the most recent data received from any of your devices. </w:t>
       </w:r>
     </w:p>
     <w:p>
@@ -8989,19 +8862,7 @@
         <w:t>If you do not have the experience available to develop your own method, t</w:t>
       </w:r>
       <w:r>
-        <w:t>he Water and Irrigation Management Lab at the</w:t>
-      </w:r>
-      <w:r>
-        <w:t xml:space="preserve"> University of Nevada Reno created a</w:t>
-      </w:r>
-      <w:r>
-        <w:t xml:space="preserve"> Python-based</w:t>
-      </w:r>
-      <w:r>
-        <w:t xml:space="preserve"> executable program </w:t>
-      </w:r>
-      <w:r>
-        <w:t xml:space="preserve">called </w:t>
+        <w:t xml:space="preserve">he Water and Irrigation Management Lab at the University of Nevada Reno created a Python-based executable program called </w:t>
       </w:r>
       <w:proofErr w:type="spellStart"/>
       <w:r>
@@ -9009,10 +8870,7 @@
       </w:r>
       <w:proofErr w:type="spellEnd"/>
       <w:r>
-        <w:t xml:space="preserve"> </w:t>
-      </w:r>
-      <w:r>
-        <w:t xml:space="preserve">that downloads data into a text file. </w:t>
+        <w:t xml:space="preserve"> that downloads data into a text file. </w:t>
       </w:r>
       <w:r>
         <w:t xml:space="preserve">The executable is available for download at </w:t>
@@ -9243,10 +9101,1155 @@
         <w:t>Troubleshooting Common Issues</w:t>
       </w:r>
     </w:p>
+    <w:p>
+      <w:pPr>
+        <w:rPr>
+          <w:rFonts w:ascii="Calibri" w:hAnsi="Calibri" w:cs="Calibri"/>
+          <w:color w:val="000000"/>
+        </w:rPr>
+      </w:pPr>
+      <w:r>
+        <w:t xml:space="preserve">The following troubleshooting tips were adapted from the </w:t>
+      </w:r>
+      <w:hyperlink r:id="rId46" w:history="1">
+        <w:r>
+          <w:rPr>
+            <w:rStyle w:val="Hyperlink"/>
+          </w:rPr>
+          <w:t>Precision Sustainable Agriculture</w:t>
+        </w:r>
+      </w:hyperlink>
+      <w:r>
+        <w:t xml:space="preserve"> (PSA) project On-Farm Field Instructional Guide to the Gateway and Node Wireless Data Logging System. </w:t>
+      </w:r>
+      <w:r>
+        <w:rPr>
+          <w:rFonts w:ascii="Calibri" w:hAnsi="Calibri" w:cs="Calibri"/>
+          <w:color w:val="000000"/>
+        </w:rPr>
+        <w:t>The information provided is meant to be a helpful resource in responding to common issues with the Gateway and Node Wireless Data Logging System but is not exhaustive.</w:t>
+      </w:r>
+    </w:p>
+    <w:p>
+      <w:pPr>
+        <w:pStyle w:val="Heading2"/>
+      </w:pPr>
+      <w:r>
+        <w:t>Issue #1: Gateway Not Connecting to the Cellular Network</w:t>
+      </w:r>
+    </w:p>
+    <w:p>
+      <w:r>
+        <w:t>If a gateway is not connecting to the cellular network, the gateway may not have sufficient cellular reception, or could be powered off or damaged.</w:t>
+      </w:r>
+    </w:p>
+    <w:p>
+      <w:pPr>
+        <w:pStyle w:val="Heading3"/>
+      </w:pPr>
+      <w:r>
+        <w:t>Possible Solutions:</w:t>
+      </w:r>
+    </w:p>
+    <w:p>
+      <w:pPr>
+        <w:pStyle w:val="ListParagraph"/>
+        <w:numPr>
+          <w:ilvl w:val="0"/>
+          <w:numId w:val="26"/>
+        </w:numPr>
+      </w:pPr>
+      <w:r>
+        <w:t>Use Cellular Scouting Mode to find an alternative location for your gateway.</w:t>
+      </w:r>
+    </w:p>
+    <w:p>
+      <w:pPr>
+        <w:pStyle w:val="ListParagraph"/>
+        <w:numPr>
+          <w:ilvl w:val="0"/>
+          <w:numId w:val="26"/>
+        </w:numPr>
+      </w:pPr>
+      <w:r>
+        <w:t>Reset the system - turn off the gateway and then the nodes and wait about one minute after shutting off the last node. Turn everything back on, the gateway last. Once everything is switched on, monitor the Hologram Dashboard for a message from the gateway.</w:t>
+      </w:r>
+    </w:p>
+    <w:p>
+      <w:pPr>
+        <w:pStyle w:val="ListParagraph"/>
+        <w:numPr>
+          <w:ilvl w:val="0"/>
+          <w:numId w:val="26"/>
+        </w:numPr>
+      </w:pPr>
+      <w:r>
+        <w:t xml:space="preserve">If you notice that a gateway stops sending data after a large storm event, check the gateway for water damage. A large storm or hurricane can also damage the local cellular network </w:t>
+      </w:r>
+      <w:r>
+        <w:lastRenderedPageBreak/>
+        <w:t>infrastructure, causing network failure. The gateway and nodes will continue to function even if the gateway does not have cellular reception, and data are saved on all devices and can be retrieved manually from the microSD card.</w:t>
+      </w:r>
+    </w:p>
+    <w:p>
+      <w:pPr>
+        <w:pStyle w:val="Heading2"/>
+      </w:pPr>
+      <w:r>
+        <w:t>Issue #2: Nodes Not Connecting to the Gateway</w:t>
+      </w:r>
+    </w:p>
+    <w:p>
+      <w:r>
+        <w:t>The last value in each Node data string received by the Gateway is called the Received Signal Strength Indicator (RSSI, in dBm) and is a measure of the strength of the radio communication between the Gateway and each Node. The RSSI ranges from -120 to 0 with more negative values indicating a lower signal strength.</w:t>
+      </w:r>
+    </w:p>
+    <w:p>
+      <w:pPr>
+        <w:jc w:val="center"/>
+        <w:rPr>
+          <w:rFonts w:ascii="Courier New" w:hAnsi="Courier New" w:cs="Courier New"/>
+          <w:sz w:val="20"/>
+          <w:szCs w:val="20"/>
+        </w:rPr>
+      </w:pPr>
+      <w:r>
+        <w:rPr>
+          <w:rFonts w:ascii="Courier New" w:hAnsi="Courier New" w:cs="Courier New"/>
+          <w:sz w:val="20"/>
+          <w:szCs w:val="20"/>
+        </w:rPr>
+        <w:t>V2021.12.20~</w:t>
+      </w:r>
+      <w:r>
+        <w:rPr>
+          <w:rFonts w:ascii="Courier New" w:hAnsi="Courier New" w:cs="Courier New"/>
+          <w:sz w:val="20"/>
+          <w:szCs w:val="20"/>
+        </w:rPr>
+        <w:t>test</w:t>
+      </w:r>
+      <w:r>
+        <w:rPr>
+          <w:rFonts w:ascii="Courier New" w:hAnsi="Courier New" w:cs="Courier New"/>
+          <w:sz w:val="20"/>
+          <w:szCs w:val="20"/>
+        </w:rPr>
+        <w:t>~18000380~4.18~7.00~131~6.52~2022-2-28_14:00:00_UTC~</w:t>
+      </w:r>
+      <w:r>
+        <w:rPr>
+          <w:rFonts w:ascii="Courier New" w:hAnsi="Courier New" w:cs="Courier New"/>
+          <w:sz w:val="20"/>
+          <w:szCs w:val="20"/>
+        </w:rPr>
+        <w:t>…</w:t>
+      </w:r>
+      <w:r>
+        <w:rPr>
+          <w:rFonts w:ascii="Courier New" w:hAnsi="Courier New" w:cs="Courier New"/>
+          <w:sz w:val="20"/>
+          <w:szCs w:val="20"/>
+        </w:rPr>
+        <w:t>~-60</w:t>
+      </w:r>
+    </w:p>
+    <w:p>
+      <w:pPr>
+        <w:pStyle w:val="Heading3"/>
+      </w:pPr>
+      <w:r>
+        <w:t>Possible Solutions</w:t>
+      </w:r>
+    </w:p>
+    <w:p>
+      <w:r>
+        <w:t>If the RSSI value is low:</w:t>
+      </w:r>
+    </w:p>
+    <w:p>
+      <w:pPr>
+        <w:pStyle w:val="ListParagraph"/>
+        <w:numPr>
+          <w:ilvl w:val="0"/>
+          <w:numId w:val="27"/>
+        </w:numPr>
+      </w:pPr>
+      <w:r>
+        <w:t>The nodes may need to be raised (if they can be).</w:t>
+      </w:r>
+    </w:p>
+    <w:p>
+      <w:pPr>
+        <w:pStyle w:val="ListParagraph"/>
+        <w:numPr>
+          <w:ilvl w:val="0"/>
+          <w:numId w:val="27"/>
+        </w:numPr>
+      </w:pPr>
+      <w:r>
+        <w:t>The gateway may need to be raised or moved closer to the nodes.</w:t>
+      </w:r>
+      <w:r>
+        <w:rPr>
+          <w:noProof/>
+          <w:bdr w:val="none" w:sz="0" w:space="0" w:color="auto" w:frame="1"/>
+        </w:rPr>
+        <w:t xml:space="preserve"> </w:t>
+      </w:r>
+    </w:p>
+    <w:p>
+      <w:pPr>
+        <w:pStyle w:val="ListParagraph"/>
+        <w:numPr>
+          <w:ilvl w:val="0"/>
+          <w:numId w:val="27"/>
+        </w:numPr>
+      </w:pPr>
+      <w:r>
+        <w:rPr>
+          <w:noProof/>
+        </w:rPr>
+        <w:drawing>
+          <wp:anchor distT="0" distB="0" distL="114300" distR="114300" simplePos="0" relativeHeight="251661312" behindDoc="0" locked="0" layoutInCell="1" allowOverlap="1" wp14:anchorId="6F6D3FEA" wp14:editId="4D39EFF0">
+            <wp:simplePos x="0" y="0"/>
+            <wp:positionH relativeFrom="margin">
+              <wp:align>right</wp:align>
+            </wp:positionH>
+            <wp:positionV relativeFrom="margin">
+              <wp:align>top</wp:align>
+            </wp:positionV>
+            <wp:extent cx="1657985" cy="1938655"/>
+            <wp:effectExtent l="0" t="0" r="0" b="4445"/>
+            <wp:wrapSquare wrapText="bothSides"/>
+            <wp:docPr id="6" name="Picture 6"/>
+            <wp:cNvGraphicFramePr>
+              <a:graphicFrameLocks xmlns:a="http://schemas.openxmlformats.org/drawingml/2006/main" noChangeAspect="1"/>
+            </wp:cNvGraphicFramePr>
+            <a:graphic xmlns:a="http://schemas.openxmlformats.org/drawingml/2006/main">
+              <a:graphicData uri="http://schemas.openxmlformats.org/drawingml/2006/picture">
+                <pic:pic xmlns:pic="http://schemas.openxmlformats.org/drawingml/2006/picture">
+                  <pic:nvPicPr>
+                    <pic:cNvPr id="0" name="Picture 2"/>
+                    <pic:cNvPicPr>
+                      <a:picLocks noChangeAspect="1" noChangeArrowheads="1"/>
+                    </pic:cNvPicPr>
+                  </pic:nvPicPr>
+                  <pic:blipFill>
+                    <a:blip r:embed="rId47">
+                      <a:extLst>
+                        <a:ext uri="{28A0092B-C50C-407E-A947-70E740481C1C}">
+                          <a14:useLocalDpi xmlns:a14="http://schemas.microsoft.com/office/drawing/2010/main" val="0"/>
+                        </a:ext>
+                      </a:extLst>
+                    </a:blip>
+                    <a:srcRect/>
+                    <a:stretch>
+                      <a:fillRect/>
+                    </a:stretch>
+                  </pic:blipFill>
+                  <pic:spPr bwMode="auto">
+                    <a:xfrm>
+                      <a:off x="0" y="0"/>
+                      <a:ext cx="1657985" cy="1938655"/>
+                    </a:xfrm>
+                    <a:prstGeom prst="rect">
+                      <a:avLst/>
+                    </a:prstGeom>
+                    <a:noFill/>
+                  </pic:spPr>
+                </pic:pic>
+              </a:graphicData>
+            </a:graphic>
+          </wp:anchor>
+        </w:drawing>
+      </w:r>
+      <w:r>
+        <w:t>The antenna may not be pointed perpendicular to the ground.</w:t>
+      </w:r>
+    </w:p>
+    <w:p>
+      <w:pPr>
+        <w:pStyle w:val="ListParagraph"/>
+        <w:numPr>
+          <w:ilvl w:val="0"/>
+          <w:numId w:val="27"/>
+        </w:numPr>
+      </w:pPr>
+      <w:r>
+        <w:t>The battery power may be low - check the solar panel connection.</w:t>
+      </w:r>
+    </w:p>
+    <w:p>
+      <w:pPr>
+        <w:pStyle w:val="ListParagraph"/>
+        <w:numPr>
+          <w:ilvl w:val="0"/>
+          <w:numId w:val="27"/>
+        </w:numPr>
+      </w:pPr>
+      <w:r>
+        <w:t>There may be an obstruction in between the gateway and the nodes.</w:t>
+      </w:r>
+    </w:p>
+    <w:p>
+      <w:pPr>
+        <w:pStyle w:val="ListParagraph"/>
+        <w:numPr>
+          <w:ilvl w:val="0"/>
+          <w:numId w:val="27"/>
+        </w:numPr>
+      </w:pPr>
+      <w:r>
+        <w:t xml:space="preserve">Uncontrollable environmental factors such as excessive heat and precipitation will also lower signal strength. </w:t>
+      </w:r>
+    </w:p>
+    <w:p>
+      <w:r>
+        <w:t xml:space="preserve">If a node repeatedly fails to connect during the initial synchronization with the gateway, use the Serial Monitor or other terminal app to verify that node and gateway have the correct radio IDs. </w:t>
+      </w:r>
+    </w:p>
+    <w:p>
+      <w:pPr>
+        <w:pStyle w:val="Heading3"/>
+      </w:pPr>
+      <w:r>
+        <w:t>Data Logging Only Mode</w:t>
+      </w:r>
+    </w:p>
+    <w:p>
+      <w:r>
+        <w:t>Nodes can be switched to data logging only mode which continues to save data to its flash memory but skips sending data to the gateway. In this mode, data should be regularly retrieved from the nodes using the menu option to avoid losing data when the memory fills up and begins erasing old data to save the new.</w:t>
+      </w:r>
+    </w:p>
+    <w:p>
+      <w:pPr>
+        <w:pStyle w:val="Heading4"/>
+      </w:pPr>
+      <w:r>
+        <w:t>How to Enter Data Logging Only Mode on Node</w:t>
+      </w:r>
+    </w:p>
+    <w:p>
+      <w:pPr>
+        <w:numPr>
+          <w:ilvl w:val="0"/>
+          <w:numId w:val="30"/>
+        </w:numPr>
+        <w:spacing w:after="0" w:line="240" w:lineRule="auto"/>
+        <w:textAlignment w:val="baseline"/>
+      </w:pPr>
+      <w:r>
+        <w:t xml:space="preserve">Connect </w:t>
+      </w:r>
+      <w:r>
+        <w:t xml:space="preserve">to </w:t>
+      </w:r>
+      <w:r>
+        <w:t xml:space="preserve">your </w:t>
+      </w:r>
+      <w:r>
+        <w:t>node.</w:t>
+      </w:r>
+    </w:p>
+    <w:p>
+      <w:pPr>
+        <w:numPr>
+          <w:ilvl w:val="0"/>
+          <w:numId w:val="30"/>
+        </w:numPr>
+        <w:spacing w:after="0" w:line="240" w:lineRule="auto"/>
+        <w:textAlignment w:val="baseline"/>
+      </w:pPr>
+      <w:r>
+        <w:t>Once connected, enter “</w:t>
+      </w:r>
+      <w:r>
+        <w:t>S</w:t>
+      </w:r>
+      <w:r>
+        <w:t xml:space="preserve">” in the input bar at the bottom of the window to skip </w:t>
+      </w:r>
+      <w:r>
+        <w:t xml:space="preserve">SDI-12 </w:t>
+      </w:r>
+      <w:r>
+        <w:t>bus scan</w:t>
+      </w:r>
+      <w:r>
+        <w:t>.</w:t>
+      </w:r>
+    </w:p>
+    <w:p>
+      <w:pPr>
+        <w:numPr>
+          <w:ilvl w:val="0"/>
+          <w:numId w:val="30"/>
+        </w:numPr>
+        <w:spacing w:after="0" w:line="240" w:lineRule="auto"/>
+        <w:textAlignment w:val="baseline"/>
+      </w:pPr>
+      <w:r>
+        <w:t>The menu will show up. Enter “g” for Gateway and then “n” for no, not using gateway</w:t>
+      </w:r>
+      <w:r>
+        <w:t>.</w:t>
+      </w:r>
+    </w:p>
+    <w:p>
+      <w:pPr>
+        <w:jc w:val="center"/>
+      </w:pPr>
+      <w:r>
+        <w:rPr>
+          <w:noProof/>
+          <w:bdr w:val="none" w:sz="0" w:space="0" w:color="auto" w:frame="1"/>
+        </w:rPr>
+        <w:lastRenderedPageBreak/>
+        <w:drawing>
+          <wp:inline distT="0" distB="0" distL="0" distR="0" wp14:anchorId="42B6B4D0" wp14:editId="7643553E">
+            <wp:extent cx="5943600" cy="4297680"/>
+            <wp:effectExtent l="0" t="0" r="0" b="7620"/>
+            <wp:docPr id="44" name="Picture 44"/>
+            <wp:cNvGraphicFramePr>
+              <a:graphicFrameLocks xmlns:a="http://schemas.openxmlformats.org/drawingml/2006/main" noChangeAspect="1"/>
+            </wp:cNvGraphicFramePr>
+            <a:graphic xmlns:a="http://schemas.openxmlformats.org/drawingml/2006/main">
+              <a:graphicData uri="http://schemas.openxmlformats.org/drawingml/2006/picture">
+                <pic:pic xmlns:pic="http://schemas.openxmlformats.org/drawingml/2006/picture">
+                  <pic:nvPicPr>
+                    <pic:cNvPr id="0" name="Picture 24"/>
+                    <pic:cNvPicPr>
+                      <a:picLocks noChangeAspect="1" noChangeArrowheads="1"/>
+                    </pic:cNvPicPr>
+                  </pic:nvPicPr>
+                  <pic:blipFill>
+                    <a:blip r:embed="rId48">
+                      <a:extLst>
+                        <a:ext uri="{28A0092B-C50C-407E-A947-70E740481C1C}">
+                          <a14:useLocalDpi xmlns:a14="http://schemas.microsoft.com/office/drawing/2010/main" val="0"/>
+                        </a:ext>
+                      </a:extLst>
+                    </a:blip>
+                    <a:srcRect/>
+                    <a:stretch>
+                      <a:fillRect/>
+                    </a:stretch>
+                  </pic:blipFill>
+                  <pic:spPr bwMode="auto">
+                    <a:xfrm>
+                      <a:off x="0" y="0"/>
+                      <a:ext cx="5943600" cy="4297680"/>
+                    </a:xfrm>
+                    <a:prstGeom prst="rect">
+                      <a:avLst/>
+                    </a:prstGeom>
+                    <a:noFill/>
+                    <a:ln>
+                      <a:noFill/>
+                    </a:ln>
+                  </pic:spPr>
+                </pic:pic>
+              </a:graphicData>
+            </a:graphic>
+          </wp:inline>
+        </w:drawing>
+      </w:r>
+    </w:p>
+    <w:p>
+      <w:pPr>
+        <w:pStyle w:val="Heading2"/>
+      </w:pPr>
+      <w:r>
+        <w:t>Issue #3: “-999” Error in Sensor Data</w:t>
+      </w:r>
+    </w:p>
+    <w:p>
+      <w:r>
+        <w:rPr>
+          <w:rFonts w:ascii="Calibri" w:hAnsi="Calibri" w:cs="Calibri"/>
+          <w:b/>
+          <w:bCs/>
+          <w:noProof/>
+          <w:color w:val="000000"/>
+          <w:bdr w:val="none" w:sz="0" w:space="0" w:color="auto" w:frame="1"/>
+        </w:rPr>
+        <w:drawing>
+          <wp:inline distT="0" distB="0" distL="0" distR="0" wp14:anchorId="102A28E2" wp14:editId="3C6F153B">
+            <wp:extent cx="5943600" cy="1386840"/>
+            <wp:effectExtent l="0" t="0" r="0" b="3810"/>
+            <wp:docPr id="39" name="Picture 39"/>
+            <wp:cNvGraphicFramePr>
+              <a:graphicFrameLocks xmlns:a="http://schemas.openxmlformats.org/drawingml/2006/main" noChangeAspect="1"/>
+            </wp:cNvGraphicFramePr>
+            <a:graphic xmlns:a="http://schemas.openxmlformats.org/drawingml/2006/main">
+              <a:graphicData uri="http://schemas.openxmlformats.org/drawingml/2006/picture">
+                <pic:pic xmlns:pic="http://schemas.openxmlformats.org/drawingml/2006/picture">
+                  <pic:nvPicPr>
+                    <pic:cNvPr id="0" name="Picture 17"/>
+                    <pic:cNvPicPr>
+                      <a:picLocks noChangeAspect="1" noChangeArrowheads="1"/>
+                    </pic:cNvPicPr>
+                  </pic:nvPicPr>
+                  <pic:blipFill>
+                    <a:blip r:embed="rId49">
+                      <a:extLst>
+                        <a:ext uri="{28A0092B-C50C-407E-A947-70E740481C1C}">
+                          <a14:useLocalDpi xmlns:a14="http://schemas.microsoft.com/office/drawing/2010/main" val="0"/>
+                        </a:ext>
+                      </a:extLst>
+                    </a:blip>
+                    <a:srcRect/>
+                    <a:stretch>
+                      <a:fillRect/>
+                    </a:stretch>
+                  </pic:blipFill>
+                  <pic:spPr bwMode="auto">
+                    <a:xfrm>
+                      <a:off x="0" y="0"/>
+                      <a:ext cx="5943600" cy="1386840"/>
+                    </a:xfrm>
+                    <a:prstGeom prst="rect">
+                      <a:avLst/>
+                    </a:prstGeom>
+                    <a:noFill/>
+                    <a:ln>
+                      <a:noFill/>
+                    </a:ln>
+                  </pic:spPr>
+                </pic:pic>
+              </a:graphicData>
+            </a:graphic>
+          </wp:inline>
+        </w:drawing>
+      </w:r>
+    </w:p>
+    <w:p>
+      <w:pPr>
+        <w:pStyle w:val="Heading3"/>
+      </w:pPr>
+      <w:r>
+        <w:t>Possible Solutions</w:t>
+      </w:r>
+    </w:p>
+    <w:p>
+      <w:r>
+        <w:t xml:space="preserve">The node will insert a -999 whenever it does not receive data back from a sensor. </w:t>
+      </w:r>
+    </w:p>
+    <w:p>
+      <w:pPr>
+        <w:pStyle w:val="ListParagraph"/>
+        <w:numPr>
+          <w:ilvl w:val="0"/>
+          <w:numId w:val="28"/>
+        </w:numPr>
+      </w:pPr>
+      <w:r>
+        <w:t>Check that the sensor wires are properly and securely connected.</w:t>
+      </w:r>
+    </w:p>
+    <w:p>
+      <w:pPr>
+        <w:pStyle w:val="ListParagraph"/>
+        <w:numPr>
+          <w:ilvl w:val="0"/>
+          <w:numId w:val="28"/>
+        </w:numPr>
+      </w:pPr>
+      <w:r>
+        <w:t xml:space="preserve">If the sensor still reads “-999” after rewiring, uninstall it and inspect it for physical damage. </w:t>
+      </w:r>
+    </w:p>
+    <w:p>
+      <w:pPr>
+        <w:pStyle w:val="ListParagraph"/>
+        <w:numPr>
+          <w:ilvl w:val="0"/>
+          <w:numId w:val="28"/>
+        </w:numPr>
+      </w:pPr>
+      <w:r>
+        <w:t xml:space="preserve">If error persists, replace sensor. </w:t>
+      </w:r>
+    </w:p>
+    <w:p>
+      <w:pPr>
+        <w:pStyle w:val="Heading2"/>
+      </w:pPr>
+      <w:r>
+        <w:lastRenderedPageBreak/>
+        <w:t>Issue #4: Missing Sensor Data</w:t>
+      </w:r>
+    </w:p>
+    <w:p>
+      <w:r>
+        <w:rPr>
+          <w:rFonts w:ascii="Calibri" w:hAnsi="Calibri" w:cs="Calibri"/>
+          <w:noProof/>
+          <w:color w:val="000000"/>
+          <w:bdr w:val="none" w:sz="0" w:space="0" w:color="auto" w:frame="1"/>
+        </w:rPr>
+        <w:drawing>
+          <wp:inline distT="0" distB="0" distL="0" distR="0" wp14:anchorId="0C8E5BF1" wp14:editId="4C69E86B">
+            <wp:extent cx="5943600" cy="1054100"/>
+            <wp:effectExtent l="0" t="0" r="0" b="0"/>
+            <wp:docPr id="40" name="Picture 40"/>
+            <wp:cNvGraphicFramePr>
+              <a:graphicFrameLocks xmlns:a="http://schemas.openxmlformats.org/drawingml/2006/main" noChangeAspect="1"/>
+            </wp:cNvGraphicFramePr>
+            <a:graphic xmlns:a="http://schemas.openxmlformats.org/drawingml/2006/main">
+              <a:graphicData uri="http://schemas.openxmlformats.org/drawingml/2006/picture">
+                <pic:pic xmlns:pic="http://schemas.openxmlformats.org/drawingml/2006/picture">
+                  <pic:nvPicPr>
+                    <pic:cNvPr id="0" name="Picture 19"/>
+                    <pic:cNvPicPr>
+                      <a:picLocks noChangeAspect="1" noChangeArrowheads="1"/>
+                    </pic:cNvPicPr>
+                  </pic:nvPicPr>
+                  <pic:blipFill>
+                    <a:blip r:embed="rId50">
+                      <a:extLst>
+                        <a:ext uri="{28A0092B-C50C-407E-A947-70E740481C1C}">
+                          <a14:useLocalDpi xmlns:a14="http://schemas.microsoft.com/office/drawing/2010/main" val="0"/>
+                        </a:ext>
+                      </a:extLst>
+                    </a:blip>
+                    <a:srcRect/>
+                    <a:stretch>
+                      <a:fillRect/>
+                    </a:stretch>
+                  </pic:blipFill>
+                  <pic:spPr bwMode="auto">
+                    <a:xfrm>
+                      <a:off x="0" y="0"/>
+                      <a:ext cx="5943600" cy="1054100"/>
+                    </a:xfrm>
+                    <a:prstGeom prst="rect">
+                      <a:avLst/>
+                    </a:prstGeom>
+                    <a:noFill/>
+                    <a:ln>
+                      <a:noFill/>
+                    </a:ln>
+                  </pic:spPr>
+                </pic:pic>
+              </a:graphicData>
+            </a:graphic>
+          </wp:inline>
+        </w:drawing>
+      </w:r>
+    </w:p>
+    <w:p>
+      <w:r>
+        <w:t xml:space="preserve">On startup, the node will scan all possible SDI-12 sensor addresses (0-9, a-z, A-Z) to find active sensors. It collects the active addresses into a list which it will use to initiate measurements. If a sensor is not found during the initial scan, it will not be included in the data string. </w:t>
+      </w:r>
+    </w:p>
+    <w:p>
+      <w:pPr>
+        <w:pStyle w:val="Heading3"/>
+      </w:pPr>
+      <w:r>
+        <w:t>Possible Solutions</w:t>
+      </w:r>
+    </w:p>
+    <w:p>
+      <w:pPr>
+        <w:pStyle w:val="ListParagraph"/>
+        <w:numPr>
+          <w:ilvl w:val="0"/>
+          <w:numId w:val="29"/>
+        </w:numPr>
+      </w:pPr>
+      <w:r>
+        <w:t>Make sure the sensors are properly connected and that the green connection block on the node is fully inserted.</w:t>
+      </w:r>
+    </w:p>
+    <w:p>
+      <w:pPr>
+        <w:jc w:val="center"/>
+      </w:pPr>
+      <w:r>
+        <w:rPr>
+          <w:noProof/>
+        </w:rPr>
+        <w:drawing>
+          <wp:inline distT="0" distB="0" distL="0" distR="0" wp14:anchorId="16062FBC" wp14:editId="0661F121">
+            <wp:extent cx="2007612" cy="2007612"/>
+            <wp:effectExtent l="0" t="0" r="0" b="0"/>
+            <wp:docPr id="42" name="Picture 42"/>
+            <wp:cNvGraphicFramePr>
+              <a:graphicFrameLocks xmlns:a="http://schemas.openxmlformats.org/drawingml/2006/main" noChangeAspect="1"/>
+            </wp:cNvGraphicFramePr>
+            <a:graphic xmlns:a="http://schemas.openxmlformats.org/drawingml/2006/main">
+              <a:graphicData uri="http://schemas.openxmlformats.org/drawingml/2006/picture">
+                <pic:pic xmlns:pic="http://schemas.openxmlformats.org/drawingml/2006/picture">
+                  <pic:nvPicPr>
+                    <pic:cNvPr id="0" name="Picture 3"/>
+                    <pic:cNvPicPr>
+                      <a:picLocks noChangeAspect="1" noChangeArrowheads="1"/>
+                    </pic:cNvPicPr>
+                  </pic:nvPicPr>
+                  <pic:blipFill>
+                    <a:blip r:embed="rId51">
+                      <a:extLst>
+                        <a:ext uri="{28A0092B-C50C-407E-A947-70E740481C1C}">
+                          <a14:useLocalDpi xmlns:a14="http://schemas.microsoft.com/office/drawing/2010/main" val="0"/>
+                        </a:ext>
+                      </a:extLst>
+                    </a:blip>
+                    <a:srcRect/>
+                    <a:stretch>
+                      <a:fillRect/>
+                    </a:stretch>
+                  </pic:blipFill>
+                  <pic:spPr bwMode="auto">
+                    <a:xfrm>
+                      <a:off x="0" y="0"/>
+                      <a:ext cx="2009354" cy="2009354"/>
+                    </a:xfrm>
+                    <a:prstGeom prst="rect">
+                      <a:avLst/>
+                    </a:prstGeom>
+                    <a:noFill/>
+                  </pic:spPr>
+                </pic:pic>
+              </a:graphicData>
+            </a:graphic>
+          </wp:inline>
+        </w:drawing>
+      </w:r>
+    </w:p>
+    <w:p>
+      <w:pPr>
+        <w:pStyle w:val="ListParagraph"/>
+        <w:numPr>
+          <w:ilvl w:val="0"/>
+          <w:numId w:val="29"/>
+        </w:numPr>
+      </w:pPr>
+      <w:r>
+        <w:t>If the connections are correct, it is possible that one of the sensors is malfunctioning and causing the rest to fail.</w:t>
+      </w:r>
+    </w:p>
+    <w:p>
+      <w:pPr>
+        <w:pStyle w:val="ListParagraph"/>
+        <w:numPr>
+          <w:ilvl w:val="1"/>
+          <w:numId w:val="29"/>
+        </w:numPr>
+      </w:pPr>
+      <w:r>
+        <w:t>Inspect the sensor cables for exposed wires. Disconnect any sensors that have exposed wires and restart the node.</w:t>
+      </w:r>
+    </w:p>
+    <w:p>
+      <w:pPr>
+        <w:pStyle w:val="ListParagraph"/>
+        <w:numPr>
+          <w:ilvl w:val="1"/>
+          <w:numId w:val="29"/>
+        </w:numPr>
+      </w:pPr>
+      <w:r>
+        <w:t>If none of the sensors are visibly damaged, disconnect all but one sensor. Connect to your node and use a terminal emulator (Serial Monitor) to see if the node finds the sensor during the sensor scan.</w:t>
+      </w:r>
+    </w:p>
+    <w:p>
+      <w:pPr>
+        <w:jc w:val="center"/>
+      </w:pPr>
+      <w:r>
+        <w:rPr>
+          <w:noProof/>
+          <w:bdr w:val="none" w:sz="0" w:space="0" w:color="auto" w:frame="1"/>
+        </w:rPr>
+        <w:lastRenderedPageBreak/>
+        <w:drawing>
+          <wp:inline distT="0" distB="0" distL="0" distR="0" wp14:anchorId="766C2A72" wp14:editId="2EA53EBE">
+            <wp:extent cx="5556422" cy="2232067"/>
+            <wp:effectExtent l="0" t="0" r="6350" b="0"/>
+            <wp:docPr id="43" name="Picture 43"/>
+            <wp:cNvGraphicFramePr>
+              <a:graphicFrameLocks xmlns:a="http://schemas.openxmlformats.org/drawingml/2006/main" noChangeAspect="1"/>
+            </wp:cNvGraphicFramePr>
+            <a:graphic xmlns:a="http://schemas.openxmlformats.org/drawingml/2006/main">
+              <a:graphicData uri="http://schemas.openxmlformats.org/drawingml/2006/picture">
+                <pic:pic xmlns:pic="http://schemas.openxmlformats.org/drawingml/2006/picture">
+                  <pic:nvPicPr>
+                    <pic:cNvPr id="0" name="Picture 22"/>
+                    <pic:cNvPicPr>
+                      <a:picLocks noChangeAspect="1" noChangeArrowheads="1"/>
+                    </pic:cNvPicPr>
+                  </pic:nvPicPr>
+                  <pic:blipFill>
+                    <a:blip r:embed="rId52" cstate="print">
+                      <a:extLst>
+                        <a:ext uri="{28A0092B-C50C-407E-A947-70E740481C1C}">
+                          <a14:useLocalDpi xmlns:a14="http://schemas.microsoft.com/office/drawing/2010/main" val="0"/>
+                        </a:ext>
+                      </a:extLst>
+                    </a:blip>
+                    <a:srcRect/>
+                    <a:stretch>
+                      <a:fillRect/>
+                    </a:stretch>
+                  </pic:blipFill>
+                  <pic:spPr bwMode="auto">
+                    <a:xfrm>
+                      <a:off x="0" y="0"/>
+                      <a:ext cx="5562704" cy="2234591"/>
+                    </a:xfrm>
+                    <a:prstGeom prst="rect">
+                      <a:avLst/>
+                    </a:prstGeom>
+                    <a:noFill/>
+                    <a:ln>
+                      <a:noFill/>
+                    </a:ln>
+                  </pic:spPr>
+                </pic:pic>
+              </a:graphicData>
+            </a:graphic>
+          </wp:inline>
+        </w:drawing>
+      </w:r>
+    </w:p>
+    <w:p>
+      <w:pPr>
+        <w:pStyle w:val="ListParagraph"/>
+        <w:numPr>
+          <w:ilvl w:val="1"/>
+          <w:numId w:val="29"/>
+        </w:numPr>
+      </w:pPr>
+      <w:r>
+        <w:rPr>
+          <w:rFonts w:ascii="Calibri" w:hAnsi="Calibri" w:cs="Calibri"/>
+          <w:color w:val="000000"/>
+        </w:rPr>
+        <w:t>If the Node does find sensors during the scan, connect another sensor, and restart the Serial Monitor. Repeat until either all the sensors are found, or until you identify the malfunctioning sensor.</w:t>
+      </w:r>
+    </w:p>
+    <w:p>
+      <w:r>
+        <w:t xml:space="preserve">Note that this issue is different from Issue #3 in that -999s appear for sensors that were initially found during the scan but fail later, while this issue occurs when </w:t>
+      </w:r>
+      <w:r>
+        <w:t>a</w:t>
+      </w:r>
+      <w:r>
+        <w:t xml:space="preserve"> sensor </w:t>
+      </w:r>
+      <w:r>
+        <w:t>was</w:t>
+      </w:r>
+      <w:r>
+        <w:t xml:space="preserve"> never found in the first place. </w:t>
+      </w:r>
+    </w:p>
+    <w:p>
+      <w:pPr>
+        <w:pStyle w:val="Heading2"/>
+      </w:pPr>
+      <w:r>
+        <w:t>Issue #5: ERROR: SD fail!</w:t>
+      </w:r>
+    </w:p>
+    <w:p>
+      <w:r>
+        <w:t>When printing your node data from the gateway, a message saying, “ERROR: SD fail!” may appear instead of printing the data strings. You will also see a similar message at the top of the menu.</w:t>
+      </w:r>
+    </w:p>
+    <w:p>
+      <w:pPr>
+        <w:jc w:val="center"/>
+        <w:rPr>
+          <w:noProof/>
+          <w:bdr w:val="none" w:sz="0" w:space="0" w:color="auto" w:frame="1"/>
+        </w:rPr>
+      </w:pPr>
+      <w:r>
+        <w:rPr>
+          <w:noProof/>
+          <w:bdr w:val="none" w:sz="0" w:space="0" w:color="auto" w:frame="1"/>
+        </w:rPr>
+        <w:drawing>
+          <wp:inline distT="0" distB="0" distL="0" distR="0" wp14:anchorId="1464C516" wp14:editId="78E98A19">
+            <wp:extent cx="4003589" cy="3902231"/>
+            <wp:effectExtent l="0" t="0" r="0" b="3175"/>
+            <wp:docPr id="47" name="Picture 47"/>
+            <wp:cNvGraphicFramePr>
+              <a:graphicFrameLocks xmlns:a="http://schemas.openxmlformats.org/drawingml/2006/main" noChangeAspect="1"/>
+            </wp:cNvGraphicFramePr>
+            <a:graphic xmlns:a="http://schemas.openxmlformats.org/drawingml/2006/main">
+              <a:graphicData uri="http://schemas.openxmlformats.org/drawingml/2006/picture">
+                <pic:pic xmlns:pic="http://schemas.openxmlformats.org/drawingml/2006/picture">
+                  <pic:nvPicPr>
+                    <pic:cNvPr id="0" name="Picture 4"/>
+                    <pic:cNvPicPr>
+                      <a:picLocks noChangeAspect="1" noChangeArrowheads="1"/>
+                    </pic:cNvPicPr>
+                  </pic:nvPicPr>
+                  <pic:blipFill>
+                    <a:blip r:embed="rId53">
+                      <a:extLst>
+                        <a:ext uri="{28A0092B-C50C-407E-A947-70E740481C1C}">
+                          <a14:useLocalDpi xmlns:a14="http://schemas.microsoft.com/office/drawing/2010/main" val="0"/>
+                        </a:ext>
+                      </a:extLst>
+                    </a:blip>
+                    <a:srcRect/>
+                    <a:stretch>
+                      <a:fillRect/>
+                    </a:stretch>
+                  </pic:blipFill>
+                  <pic:spPr bwMode="auto">
+                    <a:xfrm>
+                      <a:off x="0" y="0"/>
+                      <a:ext cx="4007948" cy="3906479"/>
+                    </a:xfrm>
+                    <a:prstGeom prst="rect">
+                      <a:avLst/>
+                    </a:prstGeom>
+                    <a:noFill/>
+                  </pic:spPr>
+                </pic:pic>
+              </a:graphicData>
+            </a:graphic>
+          </wp:inline>
+        </w:drawing>
+      </w:r>
+    </w:p>
+    <w:p>
+      <w:pPr>
+        <w:pStyle w:val="Heading3"/>
+        <w:rPr>
+          <w:noProof/>
+          <w:bdr w:val="none" w:sz="0" w:space="0" w:color="auto" w:frame="1"/>
+        </w:rPr>
+      </w:pPr>
+      <w:r>
+        <w:rPr>
+          <w:noProof/>
+          <w:bdr w:val="none" w:sz="0" w:space="0" w:color="auto" w:frame="1"/>
+        </w:rPr>
+        <w:lastRenderedPageBreak/>
+        <w:t>Possible Solutions</w:t>
+      </w:r>
+    </w:p>
+    <w:p>
+      <w:pPr>
+        <w:pStyle w:val="ListParagraph"/>
+        <w:numPr>
+          <w:ilvl w:val="0"/>
+          <w:numId w:val="29"/>
+        </w:numPr>
+        <w:rPr>
+          <w:noProof/>
+          <w:bdr w:val="none" w:sz="0" w:space="0" w:color="auto" w:frame="1"/>
+        </w:rPr>
+      </w:pPr>
+      <w:r>
+        <w:rPr>
+          <w:noProof/>
+          <w:bdr w:val="none" w:sz="0" w:space="0" w:color="auto" w:frame="1"/>
+        </w:rPr>
+        <w:t xml:space="preserve">MicroSD card has come loose. Push it in </w:t>
+      </w:r>
+      <w:r>
+        <w:rPr>
+          <w:noProof/>
+          <w:bdr w:val="none" w:sz="0" w:space="0" w:color="auto" w:frame="1"/>
+        </w:rPr>
+        <w:t xml:space="preserve">to pull it out </w:t>
+      </w:r>
+      <w:r>
+        <w:rPr>
+          <w:noProof/>
+          <w:bdr w:val="none" w:sz="0" w:space="0" w:color="auto" w:frame="1"/>
+        </w:rPr>
+        <w:t>and</w:t>
+      </w:r>
+      <w:r>
+        <w:rPr>
+          <w:noProof/>
+          <w:bdr w:val="none" w:sz="0" w:space="0" w:color="auto" w:frame="1"/>
+        </w:rPr>
+        <w:t xml:space="preserve"> then carefully</w:t>
+      </w:r>
+      <w:r>
+        <w:rPr>
+          <w:noProof/>
+          <w:bdr w:val="none" w:sz="0" w:space="0" w:color="auto" w:frame="1"/>
+        </w:rPr>
+        <w:t xml:space="preserve"> re-insert it into the slot</w:t>
+      </w:r>
+      <w:r>
+        <w:rPr>
+          <w:noProof/>
+          <w:bdr w:val="none" w:sz="0" w:space="0" w:color="auto" w:frame="1"/>
+        </w:rPr>
+        <w:t>.</w:t>
+      </w:r>
+    </w:p>
+    <w:p>
+      <w:pPr>
+        <w:pStyle w:val="ListParagraph"/>
+        <w:numPr>
+          <w:ilvl w:val="0"/>
+          <w:numId w:val="29"/>
+        </w:numPr>
+        <w:rPr>
+          <w:noProof/>
+          <w:bdr w:val="none" w:sz="0" w:space="0" w:color="auto" w:frame="1"/>
+        </w:rPr>
+      </w:pPr>
+      <w:r>
+        <w:rPr>
+          <w:noProof/>
+          <w:bdr w:val="none" w:sz="0" w:space="0" w:color="auto" w:frame="1"/>
+        </w:rPr>
+        <w:t xml:space="preserve">MicroSD card or </w:t>
+      </w:r>
+      <w:r>
+        <w:rPr>
+          <w:noProof/>
+          <w:bdr w:val="none" w:sz="0" w:space="0" w:color="auto" w:frame="1"/>
+        </w:rPr>
+        <w:t>slot</w:t>
+      </w:r>
+      <w:r>
+        <w:rPr>
+          <w:noProof/>
+          <w:bdr w:val="none" w:sz="0" w:space="0" w:color="auto" w:frame="1"/>
+        </w:rPr>
+        <w:t xml:space="preserve"> </w:t>
+      </w:r>
+      <w:r>
+        <w:rPr>
+          <w:noProof/>
+          <w:bdr w:val="none" w:sz="0" w:space="0" w:color="auto" w:frame="1"/>
+        </w:rPr>
+        <w:t>is</w:t>
+      </w:r>
+      <w:r>
+        <w:rPr>
+          <w:noProof/>
+          <w:bdr w:val="none" w:sz="0" w:space="0" w:color="auto" w:frame="1"/>
+        </w:rPr>
+        <w:t xml:space="preserve"> damaged. Visually inspect for damage. </w:t>
+      </w:r>
+      <w:r>
+        <w:rPr>
+          <w:noProof/>
+          <w:bdr w:val="none" w:sz="0" w:space="0" w:color="auto" w:frame="1"/>
+        </w:rPr>
+        <w:t>A crack on the card may be difficult to see without close inspection.</w:t>
+      </w:r>
+    </w:p>
+    <w:p>
+      <w:pPr>
+        <w:pStyle w:val="ListParagraph"/>
+        <w:numPr>
+          <w:ilvl w:val="1"/>
+          <w:numId w:val="29"/>
+        </w:numPr>
+        <w:rPr>
+          <w:noProof/>
+          <w:bdr w:val="none" w:sz="0" w:space="0" w:color="auto" w:frame="1"/>
+        </w:rPr>
+      </w:pPr>
+      <w:r>
+        <w:rPr>
+          <w:noProof/>
+          <w:bdr w:val="none" w:sz="0" w:space="0" w:color="auto" w:frame="1"/>
+        </w:rPr>
+        <w:t xml:space="preserve">Replace the microSD card if damaged. </w:t>
+      </w:r>
+    </w:p>
+    <w:p>
+      <w:pPr>
+        <w:pStyle w:val="ListParagraph"/>
+        <w:numPr>
+          <w:ilvl w:val="2"/>
+          <w:numId w:val="29"/>
+        </w:numPr>
+        <w:rPr>
+          <w:noProof/>
+          <w:bdr w:val="none" w:sz="0" w:space="0" w:color="auto" w:frame="1"/>
+        </w:rPr>
+      </w:pPr>
+      <w:r>
+        <w:rPr>
+          <w:noProof/>
+          <w:bdr w:val="none" w:sz="0" w:space="0" w:color="auto" w:frame="1"/>
+        </w:rPr>
+        <w:t>If unable to replace the damaged microSD card, data will not be lost</w:t>
+      </w:r>
+      <w:r>
+        <w:rPr>
+          <w:noProof/>
+          <w:bdr w:val="none" w:sz="0" w:space="0" w:color="auto" w:frame="1"/>
+        </w:rPr>
+        <w:t xml:space="preserve"> if everything else is working</w:t>
+      </w:r>
+      <w:r>
+        <w:rPr>
+          <w:noProof/>
+          <w:bdr w:val="none" w:sz="0" w:space="0" w:color="auto" w:frame="1"/>
+        </w:rPr>
+        <w:t xml:space="preserve">. </w:t>
+      </w:r>
+      <w:r>
+        <w:rPr>
+          <w:noProof/>
+          <w:bdr w:val="none" w:sz="0" w:space="0" w:color="auto" w:frame="1"/>
+        </w:rPr>
+        <w:t>The system includes two data backup redundancies for this case:</w:t>
+      </w:r>
+    </w:p>
+    <w:p>
+      <w:pPr>
+        <w:pStyle w:val="ListParagraph"/>
+        <w:numPr>
+          <w:ilvl w:val="3"/>
+          <w:numId w:val="29"/>
+        </w:numPr>
+        <w:rPr>
+          <w:noProof/>
+          <w:bdr w:val="none" w:sz="0" w:space="0" w:color="auto" w:frame="1"/>
+        </w:rPr>
+      </w:pPr>
+      <w:r>
+        <w:rPr>
+          <w:noProof/>
+          <w:bdr w:val="none" w:sz="0" w:space="0" w:color="auto" w:frame="1"/>
+        </w:rPr>
+        <w:t>The gateway will immediately received transmissions to the cloud. Seeing gateway transmssions other than hourly or every 4 hours is an indication of a missing or damaged microSD card.</w:t>
+      </w:r>
+    </w:p>
+    <w:p>
+      <w:pPr>
+        <w:pStyle w:val="ListParagraph"/>
+        <w:numPr>
+          <w:ilvl w:val="3"/>
+          <w:numId w:val="29"/>
+        </w:numPr>
+      </w:pPr>
+      <w:r>
+        <w:rPr>
+          <w:noProof/>
+          <w:bdr w:val="none" w:sz="0" w:space="0" w:color="auto" w:frame="1"/>
+        </w:rPr>
+        <w:t xml:space="preserve">Data continue to be stored on the nodes. </w:t>
+      </w:r>
+    </w:p>
     <w:p/>
     <w:sectPr>
-      <w:headerReference w:type="default" r:id="rId46"/>
-      <w:footerReference w:type="default" r:id="rId47"/>
+      <w:headerReference w:type="default" r:id="rId54"/>
+      <w:footerReference w:type="default" r:id="rId55"/>
       <w:type w:val="continuous"/>
       <w:pgSz w:w="12240" w:h="15840"/>
       <w:pgMar w:top="1440" w:right="1440" w:bottom="1440" w:left="1440" w:header="720" w:footer="720" w:gutter="0"/>
@@ -9437,6 +10440,119 @@
 <file path=word/numbering.xml><?xml version="1.0" encoding="utf-8"?>
 <w:numbering xmlns:wpc="http://schemas.microsoft.com/office/word/2010/wordprocessingCanvas" xmlns:cx="http://schemas.microsoft.com/office/drawing/2014/chartex" xmlns:cx1="http://schemas.microsoft.com/office/drawing/2015/9/8/chartex" xmlns:cx2="http://schemas.microsoft.com/office/drawing/2015/10/21/chartex" xmlns:cx3="http://schemas.microsoft.com/office/drawing/2016/5/9/chartex" xmlns:cx4="http://schemas.microsoft.com/office/drawing/2016/5/10/chartex" xmlns:cx5="http://schemas.microsoft.com/office/drawing/2016/5/11/chartex" xmlns:cx6="http://schemas.microsoft.com/office/drawing/2016/5/12/chartex" xmlns:cx7="http://schemas.microsoft.com/office/drawing/2016/5/13/chartex" xmlns:cx8="http://schemas.microsoft.com/office/drawing/2016/5/14/chartex" xmlns:mc="http://schemas.openxmlformats.org/markup-compatibility/2006" xmlns:aink="http://schemas.microsoft.com/office/drawing/2016/ink" xmlns:am3d="http://schemas.microsoft.com/office/drawing/2017/model3d" xmlns:o="urn:schemas-microsoft-com:office:office" xmlns:r="http://schemas.openxmlformats.org/officeDocument/2006/relationships" xmlns:m="http://schemas.openxmlformats.org/officeDocument/2006/math" xmlns:v="urn:schemas-microsoft-com:vml" xmlns:wp14="http://schemas.microsoft.com/office/word/2010/wordprocessingDrawing" xmlns:wp="http://schemas.openxmlformats.org/drawingml/2006/wordprocessingDrawing" xmlns:w10="urn:schemas-microsoft-com:office:word" xmlns:w="http://schemas.openxmlformats.org/wordprocessingml/2006/main" xmlns:w14="http://schemas.microsoft.com/office/word/2010/wordml" xmlns:w15="http://schemas.microsoft.com/office/word/2012/wordml" xmlns:w16cex="http://schemas.microsoft.com/office/word/2018/wordml/cex" xmlns:w16cid="http://schemas.microsoft.com/office/word/2016/wordml/cid" xmlns:w16="http://schemas.microsoft.com/office/word/2018/wordml" xmlns:w16sdtdh="http://schemas.microsoft.com/office/word/2020/wordml/sdtdatahash" xmlns:w16se="http://schemas.microsoft.com/office/word/2015/wordml/symex" xmlns:wpg="http://schemas.microsoft.com/office/word/2010/wordprocessingGroup" xmlns:wpi="http://schemas.microsoft.com/office/word/2010/wordprocessingInk" xmlns:wne="http://schemas.microsoft.com/office/word/2006/wordml" xmlns:wps="http://schemas.microsoft.com/office/word/2010/wordprocessingShape" mc:Ignorable="w14 w15 w16se w16cid w16 w16cex w16sdtdh wp14">
   <w:abstractNum w:abstractNumId="0" w15:restartNumberingAfterBreak="0">
+    <w:nsid w:val="075F714C"/>
+    <w:multiLevelType w:val="hybridMultilevel"/>
+    <w:tmpl w:val="632857F0"/>
+    <w:lvl w:ilvl="0" w:tplc="04090001">
+      <w:start w:val="1"/>
+      <w:numFmt w:val="bullet"/>
+      <w:lvlText w:val=""/>
+      <w:lvlJc w:val="left"/>
+      <w:pPr>
+        <w:ind w:left="720" w:hanging="360"/>
+      </w:pPr>
+      <w:rPr>
+        <w:rFonts w:ascii="Symbol" w:hAnsi="Symbol" w:hint="default"/>
+      </w:rPr>
+    </w:lvl>
+    <w:lvl w:ilvl="1" w:tplc="04090003" w:tentative="1">
+      <w:start w:val="1"/>
+      <w:numFmt w:val="bullet"/>
+      <w:lvlText w:val="o"/>
+      <w:lvlJc w:val="left"/>
+      <w:pPr>
+        <w:ind w:left="1440" w:hanging="360"/>
+      </w:pPr>
+      <w:rPr>
+        <w:rFonts w:ascii="Courier New" w:hAnsi="Courier New" w:cs="Courier New" w:hint="default"/>
+      </w:rPr>
+    </w:lvl>
+    <w:lvl w:ilvl="2" w:tplc="04090005" w:tentative="1">
+      <w:start w:val="1"/>
+      <w:numFmt w:val="bullet"/>
+      <w:lvlText w:val=""/>
+      <w:lvlJc w:val="left"/>
+      <w:pPr>
+        <w:ind w:left="2160" w:hanging="360"/>
+      </w:pPr>
+      <w:rPr>
+        <w:rFonts w:ascii="Wingdings" w:hAnsi="Wingdings" w:hint="default"/>
+      </w:rPr>
+    </w:lvl>
+    <w:lvl w:ilvl="3" w:tplc="04090001" w:tentative="1">
+      <w:start w:val="1"/>
+      <w:numFmt w:val="bullet"/>
+      <w:lvlText w:val=""/>
+      <w:lvlJc w:val="left"/>
+      <w:pPr>
+        <w:ind w:left="2880" w:hanging="360"/>
+      </w:pPr>
+      <w:rPr>
+        <w:rFonts w:ascii="Symbol" w:hAnsi="Symbol" w:hint="default"/>
+      </w:rPr>
+    </w:lvl>
+    <w:lvl w:ilvl="4" w:tplc="04090003" w:tentative="1">
+      <w:start w:val="1"/>
+      <w:numFmt w:val="bullet"/>
+      <w:lvlText w:val="o"/>
+      <w:lvlJc w:val="left"/>
+      <w:pPr>
+        <w:ind w:left="3600" w:hanging="360"/>
+      </w:pPr>
+      <w:rPr>
+        <w:rFonts w:ascii="Courier New" w:hAnsi="Courier New" w:cs="Courier New" w:hint="default"/>
+      </w:rPr>
+    </w:lvl>
+    <w:lvl w:ilvl="5" w:tplc="04090005" w:tentative="1">
+      <w:start w:val="1"/>
+      <w:numFmt w:val="bullet"/>
+      <w:lvlText w:val=""/>
+      <w:lvlJc w:val="left"/>
+      <w:pPr>
+        <w:ind w:left="4320" w:hanging="360"/>
+      </w:pPr>
+      <w:rPr>
+        <w:rFonts w:ascii="Wingdings" w:hAnsi="Wingdings" w:hint="default"/>
+      </w:rPr>
+    </w:lvl>
+    <w:lvl w:ilvl="6" w:tplc="04090001" w:tentative="1">
+      <w:start w:val="1"/>
+      <w:numFmt w:val="bullet"/>
+      <w:lvlText w:val=""/>
+      <w:lvlJc w:val="left"/>
+      <w:pPr>
+        <w:ind w:left="5040" w:hanging="360"/>
+      </w:pPr>
+      <w:rPr>
+        <w:rFonts w:ascii="Symbol" w:hAnsi="Symbol" w:hint="default"/>
+      </w:rPr>
+    </w:lvl>
+    <w:lvl w:ilvl="7" w:tplc="04090003" w:tentative="1">
+      <w:start w:val="1"/>
+      <w:numFmt w:val="bullet"/>
+      <w:lvlText w:val="o"/>
+      <w:lvlJc w:val="left"/>
+      <w:pPr>
+        <w:ind w:left="5760" w:hanging="360"/>
+      </w:pPr>
+      <w:rPr>
+        <w:rFonts w:ascii="Courier New" w:hAnsi="Courier New" w:cs="Courier New" w:hint="default"/>
+      </w:rPr>
+    </w:lvl>
+    <w:lvl w:ilvl="8" w:tplc="04090005" w:tentative="1">
+      <w:start w:val="1"/>
+      <w:numFmt w:val="bullet"/>
+      <w:lvlText w:val=""/>
+      <w:lvlJc w:val="left"/>
+      <w:pPr>
+        <w:ind w:left="6480" w:hanging="360"/>
+      </w:pPr>
+      <w:rPr>
+        <w:rFonts w:ascii="Wingdings" w:hAnsi="Wingdings" w:hint="default"/>
+      </w:rPr>
+    </w:lvl>
+  </w:abstractNum>
+  <w:abstractNum w:abstractNumId="1" w15:restartNumberingAfterBreak="0">
     <w:nsid w:val="085314C2"/>
     <w:multiLevelType w:val="multilevel"/>
     <w:tmpl w:val="1520B10C"/>
@@ -9549,7 +10665,7 @@
       </w:pPr>
     </w:lvl>
   </w:abstractNum>
-  <w:abstractNum w:abstractNumId="1" w15:restartNumberingAfterBreak="0">
+  <w:abstractNum w:abstractNumId="2" w15:restartNumberingAfterBreak="0">
     <w:nsid w:val="0A3B38D6"/>
     <w:multiLevelType w:val="hybridMultilevel"/>
     <w:tmpl w:val="3B62AB66"/>
@@ -9635,7 +10751,120 @@
       </w:pPr>
     </w:lvl>
   </w:abstractNum>
-  <w:abstractNum w:abstractNumId="2" w15:restartNumberingAfterBreak="0">
+  <w:abstractNum w:abstractNumId="3" w15:restartNumberingAfterBreak="0">
+    <w:nsid w:val="0E297611"/>
+    <w:multiLevelType w:val="hybridMultilevel"/>
+    <w:tmpl w:val="82D6EDCA"/>
+    <w:lvl w:ilvl="0" w:tplc="04090001">
+      <w:start w:val="1"/>
+      <w:numFmt w:val="bullet"/>
+      <w:lvlText w:val=""/>
+      <w:lvlJc w:val="left"/>
+      <w:pPr>
+        <w:ind w:left="720" w:hanging="360"/>
+      </w:pPr>
+      <w:rPr>
+        <w:rFonts w:ascii="Symbol" w:hAnsi="Symbol" w:hint="default"/>
+      </w:rPr>
+    </w:lvl>
+    <w:lvl w:ilvl="1" w:tplc="04090003">
+      <w:start w:val="1"/>
+      <w:numFmt w:val="bullet"/>
+      <w:lvlText w:val="o"/>
+      <w:lvlJc w:val="left"/>
+      <w:pPr>
+        <w:ind w:left="1440" w:hanging="360"/>
+      </w:pPr>
+      <w:rPr>
+        <w:rFonts w:ascii="Courier New" w:hAnsi="Courier New" w:cs="Courier New" w:hint="default"/>
+      </w:rPr>
+    </w:lvl>
+    <w:lvl w:ilvl="2" w:tplc="04090005">
+      <w:start w:val="1"/>
+      <w:numFmt w:val="bullet"/>
+      <w:lvlText w:val=""/>
+      <w:lvlJc w:val="left"/>
+      <w:pPr>
+        <w:ind w:left="2160" w:hanging="360"/>
+      </w:pPr>
+      <w:rPr>
+        <w:rFonts w:ascii="Wingdings" w:hAnsi="Wingdings" w:hint="default"/>
+      </w:rPr>
+    </w:lvl>
+    <w:lvl w:ilvl="3" w:tplc="04090001">
+      <w:start w:val="1"/>
+      <w:numFmt w:val="bullet"/>
+      <w:lvlText w:val=""/>
+      <w:lvlJc w:val="left"/>
+      <w:pPr>
+        <w:ind w:left="2880" w:hanging="360"/>
+      </w:pPr>
+      <w:rPr>
+        <w:rFonts w:ascii="Symbol" w:hAnsi="Symbol" w:hint="default"/>
+      </w:rPr>
+    </w:lvl>
+    <w:lvl w:ilvl="4" w:tplc="04090003" w:tentative="1">
+      <w:start w:val="1"/>
+      <w:numFmt w:val="bullet"/>
+      <w:lvlText w:val="o"/>
+      <w:lvlJc w:val="left"/>
+      <w:pPr>
+        <w:ind w:left="3600" w:hanging="360"/>
+      </w:pPr>
+      <w:rPr>
+        <w:rFonts w:ascii="Courier New" w:hAnsi="Courier New" w:cs="Courier New" w:hint="default"/>
+      </w:rPr>
+    </w:lvl>
+    <w:lvl w:ilvl="5" w:tplc="04090005" w:tentative="1">
+      <w:start w:val="1"/>
+      <w:numFmt w:val="bullet"/>
+      <w:lvlText w:val=""/>
+      <w:lvlJc w:val="left"/>
+      <w:pPr>
+        <w:ind w:left="4320" w:hanging="360"/>
+      </w:pPr>
+      <w:rPr>
+        <w:rFonts w:ascii="Wingdings" w:hAnsi="Wingdings" w:hint="default"/>
+      </w:rPr>
+    </w:lvl>
+    <w:lvl w:ilvl="6" w:tplc="04090001" w:tentative="1">
+      <w:start w:val="1"/>
+      <w:numFmt w:val="bullet"/>
+      <w:lvlText w:val=""/>
+      <w:lvlJc w:val="left"/>
+      <w:pPr>
+        <w:ind w:left="5040" w:hanging="360"/>
+      </w:pPr>
+      <w:rPr>
+        <w:rFonts w:ascii="Symbol" w:hAnsi="Symbol" w:hint="default"/>
+      </w:rPr>
+    </w:lvl>
+    <w:lvl w:ilvl="7" w:tplc="04090003" w:tentative="1">
+      <w:start w:val="1"/>
+      <w:numFmt w:val="bullet"/>
+      <w:lvlText w:val="o"/>
+      <w:lvlJc w:val="left"/>
+      <w:pPr>
+        <w:ind w:left="5760" w:hanging="360"/>
+      </w:pPr>
+      <w:rPr>
+        <w:rFonts w:ascii="Courier New" w:hAnsi="Courier New" w:cs="Courier New" w:hint="default"/>
+      </w:rPr>
+    </w:lvl>
+    <w:lvl w:ilvl="8" w:tplc="04090005" w:tentative="1">
+      <w:start w:val="1"/>
+      <w:numFmt w:val="bullet"/>
+      <w:lvlText w:val=""/>
+      <w:lvlJc w:val="left"/>
+      <w:pPr>
+        <w:ind w:left="6480" w:hanging="360"/>
+      </w:pPr>
+      <w:rPr>
+        <w:rFonts w:ascii="Wingdings" w:hAnsi="Wingdings" w:hint="default"/>
+      </w:rPr>
+    </w:lvl>
+  </w:abstractNum>
+  <w:abstractNum w:abstractNumId="4" w15:restartNumberingAfterBreak="0">
     <w:nsid w:val="12C246A5"/>
     <w:multiLevelType w:val="hybridMultilevel"/>
     <w:tmpl w:val="6B20387E"/>
@@ -9748,7 +10977,7 @@
       </w:rPr>
     </w:lvl>
   </w:abstractNum>
-  <w:abstractNum w:abstractNumId="3" w15:restartNumberingAfterBreak="0">
+  <w:abstractNum w:abstractNumId="5" w15:restartNumberingAfterBreak="0">
     <w:nsid w:val="1FC57B9E"/>
     <w:multiLevelType w:val="hybridMultilevel"/>
     <w:tmpl w:val="087E44AA"/>
@@ -9834,7 +11063,7 @@
       </w:pPr>
     </w:lvl>
   </w:abstractNum>
-  <w:abstractNum w:abstractNumId="4" w15:restartNumberingAfterBreak="0">
+  <w:abstractNum w:abstractNumId="6" w15:restartNumberingAfterBreak="0">
     <w:nsid w:val="201211A0"/>
     <w:multiLevelType w:val="hybridMultilevel"/>
     <w:tmpl w:val="491AD9BA"/>
@@ -9946,7 +11175,7 @@
       </w:rPr>
     </w:lvl>
   </w:abstractNum>
-  <w:abstractNum w:abstractNumId="5" w15:restartNumberingAfterBreak="0">
+  <w:abstractNum w:abstractNumId="7" w15:restartNumberingAfterBreak="0">
     <w:nsid w:val="23DC63CB"/>
     <w:multiLevelType w:val="hybridMultilevel"/>
     <w:tmpl w:val="71288F6E"/>
@@ -10059,7 +11288,7 @@
       </w:rPr>
     </w:lvl>
   </w:abstractNum>
-  <w:abstractNum w:abstractNumId="6" w15:restartNumberingAfterBreak="0">
+  <w:abstractNum w:abstractNumId="8" w15:restartNumberingAfterBreak="0">
     <w:nsid w:val="2CBA2549"/>
     <w:multiLevelType w:val="multilevel"/>
     <w:tmpl w:val="5934962E"/>
@@ -10172,7 +11401,7 @@
       </w:pPr>
     </w:lvl>
   </w:abstractNum>
-  <w:abstractNum w:abstractNumId="7" w15:restartNumberingAfterBreak="0">
+  <w:abstractNum w:abstractNumId="9" w15:restartNumberingAfterBreak="0">
     <w:nsid w:val="394C6160"/>
     <w:multiLevelType w:val="hybridMultilevel"/>
     <w:tmpl w:val="ECBA1DA8"/>
@@ -10285,7 +11514,156 @@
       </w:rPr>
     </w:lvl>
   </w:abstractNum>
-  <w:abstractNum w:abstractNumId="8" w15:restartNumberingAfterBreak="0">
+  <w:abstractNum w:abstractNumId="10" w15:restartNumberingAfterBreak="0">
+    <w:nsid w:val="3ADC5151"/>
+    <w:multiLevelType w:val="multilevel"/>
+    <w:tmpl w:val="CF42A5E2"/>
+    <w:lvl w:ilvl="0">
+      <w:start w:val="1"/>
+      <w:numFmt w:val="bullet"/>
+      <w:lvlText w:val=""/>
+      <w:lvlJc w:val="left"/>
+      <w:pPr>
+        <w:tabs>
+          <w:tab w:val="num" w:pos="720"/>
+        </w:tabs>
+        <w:ind w:left="720" w:hanging="360"/>
+      </w:pPr>
+      <w:rPr>
+        <w:rFonts w:ascii="Symbol" w:hAnsi="Symbol" w:hint="default"/>
+        <w:sz w:val="20"/>
+      </w:rPr>
+    </w:lvl>
+    <w:lvl w:ilvl="1" w:tentative="1">
+      <w:start w:val="1"/>
+      <w:numFmt w:val="bullet"/>
+      <w:lvlText w:val="o"/>
+      <w:lvlJc w:val="left"/>
+      <w:pPr>
+        <w:tabs>
+          <w:tab w:val="num" w:pos="1440"/>
+        </w:tabs>
+        <w:ind w:left="1440" w:hanging="360"/>
+      </w:pPr>
+      <w:rPr>
+        <w:rFonts w:ascii="Courier New" w:hAnsi="Courier New" w:hint="default"/>
+        <w:sz w:val="20"/>
+      </w:rPr>
+    </w:lvl>
+    <w:lvl w:ilvl="2" w:tentative="1">
+      <w:start w:val="1"/>
+      <w:numFmt w:val="bullet"/>
+      <w:lvlText w:val=""/>
+      <w:lvlJc w:val="left"/>
+      <w:pPr>
+        <w:tabs>
+          <w:tab w:val="num" w:pos="2160"/>
+        </w:tabs>
+        <w:ind w:left="2160" w:hanging="360"/>
+      </w:pPr>
+      <w:rPr>
+        <w:rFonts w:ascii="Wingdings" w:hAnsi="Wingdings" w:hint="default"/>
+        <w:sz w:val="20"/>
+      </w:rPr>
+    </w:lvl>
+    <w:lvl w:ilvl="3" w:tentative="1">
+      <w:start w:val="1"/>
+      <w:numFmt w:val="bullet"/>
+      <w:lvlText w:val=""/>
+      <w:lvlJc w:val="left"/>
+      <w:pPr>
+        <w:tabs>
+          <w:tab w:val="num" w:pos="2880"/>
+        </w:tabs>
+        <w:ind w:left="2880" w:hanging="360"/>
+      </w:pPr>
+      <w:rPr>
+        <w:rFonts w:ascii="Wingdings" w:hAnsi="Wingdings" w:hint="default"/>
+        <w:sz w:val="20"/>
+      </w:rPr>
+    </w:lvl>
+    <w:lvl w:ilvl="4" w:tentative="1">
+      <w:start w:val="1"/>
+      <w:numFmt w:val="bullet"/>
+      <w:lvlText w:val=""/>
+      <w:lvlJc w:val="left"/>
+      <w:pPr>
+        <w:tabs>
+          <w:tab w:val="num" w:pos="3600"/>
+        </w:tabs>
+        <w:ind w:left="3600" w:hanging="360"/>
+      </w:pPr>
+      <w:rPr>
+        <w:rFonts w:ascii="Wingdings" w:hAnsi="Wingdings" w:hint="default"/>
+        <w:sz w:val="20"/>
+      </w:rPr>
+    </w:lvl>
+    <w:lvl w:ilvl="5" w:tentative="1">
+      <w:start w:val="1"/>
+      <w:numFmt w:val="bullet"/>
+      <w:lvlText w:val=""/>
+      <w:lvlJc w:val="left"/>
+      <w:pPr>
+        <w:tabs>
+          <w:tab w:val="num" w:pos="4320"/>
+        </w:tabs>
+        <w:ind w:left="4320" w:hanging="360"/>
+      </w:pPr>
+      <w:rPr>
+        <w:rFonts w:ascii="Wingdings" w:hAnsi="Wingdings" w:hint="default"/>
+        <w:sz w:val="20"/>
+      </w:rPr>
+    </w:lvl>
+    <w:lvl w:ilvl="6" w:tentative="1">
+      <w:start w:val="1"/>
+      <w:numFmt w:val="bullet"/>
+      <w:lvlText w:val=""/>
+      <w:lvlJc w:val="left"/>
+      <w:pPr>
+        <w:tabs>
+          <w:tab w:val="num" w:pos="5040"/>
+        </w:tabs>
+        <w:ind w:left="5040" w:hanging="360"/>
+      </w:pPr>
+      <w:rPr>
+        <w:rFonts w:ascii="Wingdings" w:hAnsi="Wingdings" w:hint="default"/>
+        <w:sz w:val="20"/>
+      </w:rPr>
+    </w:lvl>
+    <w:lvl w:ilvl="7" w:tentative="1">
+      <w:start w:val="1"/>
+      <w:numFmt w:val="bullet"/>
+      <w:lvlText w:val=""/>
+      <w:lvlJc w:val="left"/>
+      <w:pPr>
+        <w:tabs>
+          <w:tab w:val="num" w:pos="5760"/>
+        </w:tabs>
+        <w:ind w:left="5760" w:hanging="360"/>
+      </w:pPr>
+      <w:rPr>
+        <w:rFonts w:ascii="Wingdings" w:hAnsi="Wingdings" w:hint="default"/>
+        <w:sz w:val="20"/>
+      </w:rPr>
+    </w:lvl>
+    <w:lvl w:ilvl="8" w:tentative="1">
+      <w:start w:val="1"/>
+      <w:numFmt w:val="bullet"/>
+      <w:lvlText w:val=""/>
+      <w:lvlJc w:val="left"/>
+      <w:pPr>
+        <w:tabs>
+          <w:tab w:val="num" w:pos="6480"/>
+        </w:tabs>
+        <w:ind w:left="6480" w:hanging="360"/>
+      </w:pPr>
+      <w:rPr>
+        <w:rFonts w:ascii="Wingdings" w:hAnsi="Wingdings" w:hint="default"/>
+        <w:sz w:val="20"/>
+      </w:rPr>
+    </w:lvl>
+  </w:abstractNum>
+  <w:abstractNum w:abstractNumId="11" w15:restartNumberingAfterBreak="0">
     <w:nsid w:val="3D0C3913"/>
     <w:multiLevelType w:val="hybridMultilevel"/>
     <w:tmpl w:val="0E82EAB8"/>
@@ -10398,7 +11776,7 @@
       </w:rPr>
     </w:lvl>
   </w:abstractNum>
-  <w:abstractNum w:abstractNumId="9" w15:restartNumberingAfterBreak="0">
+  <w:abstractNum w:abstractNumId="12" w15:restartNumberingAfterBreak="0">
     <w:nsid w:val="43EB54E2"/>
     <w:multiLevelType w:val="hybridMultilevel"/>
     <w:tmpl w:val="44D64980"/>
@@ -10484,7 +11862,120 @@
       </w:pPr>
     </w:lvl>
   </w:abstractNum>
-  <w:abstractNum w:abstractNumId="10" w15:restartNumberingAfterBreak="0">
+  <w:abstractNum w:abstractNumId="13" w15:restartNumberingAfterBreak="0">
+    <w:nsid w:val="442C1BD3"/>
+    <w:multiLevelType w:val="hybridMultilevel"/>
+    <w:tmpl w:val="30A0FB1E"/>
+    <w:lvl w:ilvl="0" w:tplc="04090001">
+      <w:start w:val="1"/>
+      <w:numFmt w:val="bullet"/>
+      <w:lvlText w:val=""/>
+      <w:lvlJc w:val="left"/>
+      <w:pPr>
+        <w:ind w:left="720" w:hanging="360"/>
+      </w:pPr>
+      <w:rPr>
+        <w:rFonts w:ascii="Symbol" w:hAnsi="Symbol" w:hint="default"/>
+      </w:rPr>
+    </w:lvl>
+    <w:lvl w:ilvl="1" w:tplc="04090003" w:tentative="1">
+      <w:start w:val="1"/>
+      <w:numFmt w:val="bullet"/>
+      <w:lvlText w:val="o"/>
+      <w:lvlJc w:val="left"/>
+      <w:pPr>
+        <w:ind w:left="1440" w:hanging="360"/>
+      </w:pPr>
+      <w:rPr>
+        <w:rFonts w:ascii="Courier New" w:hAnsi="Courier New" w:cs="Courier New" w:hint="default"/>
+      </w:rPr>
+    </w:lvl>
+    <w:lvl w:ilvl="2" w:tplc="04090005" w:tentative="1">
+      <w:start w:val="1"/>
+      <w:numFmt w:val="bullet"/>
+      <w:lvlText w:val=""/>
+      <w:lvlJc w:val="left"/>
+      <w:pPr>
+        <w:ind w:left="2160" w:hanging="360"/>
+      </w:pPr>
+      <w:rPr>
+        <w:rFonts w:ascii="Wingdings" w:hAnsi="Wingdings" w:hint="default"/>
+      </w:rPr>
+    </w:lvl>
+    <w:lvl w:ilvl="3" w:tplc="04090001" w:tentative="1">
+      <w:start w:val="1"/>
+      <w:numFmt w:val="bullet"/>
+      <w:lvlText w:val=""/>
+      <w:lvlJc w:val="left"/>
+      <w:pPr>
+        <w:ind w:left="2880" w:hanging="360"/>
+      </w:pPr>
+      <w:rPr>
+        <w:rFonts w:ascii="Symbol" w:hAnsi="Symbol" w:hint="default"/>
+      </w:rPr>
+    </w:lvl>
+    <w:lvl w:ilvl="4" w:tplc="04090003" w:tentative="1">
+      <w:start w:val="1"/>
+      <w:numFmt w:val="bullet"/>
+      <w:lvlText w:val="o"/>
+      <w:lvlJc w:val="left"/>
+      <w:pPr>
+        <w:ind w:left="3600" w:hanging="360"/>
+      </w:pPr>
+      <w:rPr>
+        <w:rFonts w:ascii="Courier New" w:hAnsi="Courier New" w:cs="Courier New" w:hint="default"/>
+      </w:rPr>
+    </w:lvl>
+    <w:lvl w:ilvl="5" w:tplc="04090005" w:tentative="1">
+      <w:start w:val="1"/>
+      <w:numFmt w:val="bullet"/>
+      <w:lvlText w:val=""/>
+      <w:lvlJc w:val="left"/>
+      <w:pPr>
+        <w:ind w:left="4320" w:hanging="360"/>
+      </w:pPr>
+      <w:rPr>
+        <w:rFonts w:ascii="Wingdings" w:hAnsi="Wingdings" w:hint="default"/>
+      </w:rPr>
+    </w:lvl>
+    <w:lvl w:ilvl="6" w:tplc="04090001" w:tentative="1">
+      <w:start w:val="1"/>
+      <w:numFmt w:val="bullet"/>
+      <w:lvlText w:val=""/>
+      <w:lvlJc w:val="left"/>
+      <w:pPr>
+        <w:ind w:left="5040" w:hanging="360"/>
+      </w:pPr>
+      <w:rPr>
+        <w:rFonts w:ascii="Symbol" w:hAnsi="Symbol" w:hint="default"/>
+      </w:rPr>
+    </w:lvl>
+    <w:lvl w:ilvl="7" w:tplc="04090003" w:tentative="1">
+      <w:start w:val="1"/>
+      <w:numFmt w:val="bullet"/>
+      <w:lvlText w:val="o"/>
+      <w:lvlJc w:val="left"/>
+      <w:pPr>
+        <w:ind w:left="5760" w:hanging="360"/>
+      </w:pPr>
+      <w:rPr>
+        <w:rFonts w:ascii="Courier New" w:hAnsi="Courier New" w:cs="Courier New" w:hint="default"/>
+      </w:rPr>
+    </w:lvl>
+    <w:lvl w:ilvl="8" w:tplc="04090005" w:tentative="1">
+      <w:start w:val="1"/>
+      <w:numFmt w:val="bullet"/>
+      <w:lvlText w:val=""/>
+      <w:lvlJc w:val="left"/>
+      <w:pPr>
+        <w:ind w:left="6480" w:hanging="360"/>
+      </w:pPr>
+      <w:rPr>
+        <w:rFonts w:ascii="Wingdings" w:hAnsi="Wingdings" w:hint="default"/>
+      </w:rPr>
+    </w:lvl>
+  </w:abstractNum>
+  <w:abstractNum w:abstractNumId="14" w15:restartNumberingAfterBreak="0">
     <w:nsid w:val="4CB0470B"/>
     <w:multiLevelType w:val="hybridMultilevel"/>
     <w:tmpl w:val="FB708BBC"/>
@@ -10597,7 +12088,7 @@
       </w:rPr>
     </w:lvl>
   </w:abstractNum>
-  <w:abstractNum w:abstractNumId="11" w15:restartNumberingAfterBreak="0">
+  <w:abstractNum w:abstractNumId="15" w15:restartNumberingAfterBreak="0">
     <w:nsid w:val="50870954"/>
     <w:multiLevelType w:val="hybridMultilevel"/>
     <w:tmpl w:val="04B2985A"/>
@@ -10710,7 +12201,7 @@
       </w:rPr>
     </w:lvl>
   </w:abstractNum>
-  <w:abstractNum w:abstractNumId="12" w15:restartNumberingAfterBreak="0">
+  <w:abstractNum w:abstractNumId="16" w15:restartNumberingAfterBreak="0">
     <w:nsid w:val="5143355C"/>
     <w:multiLevelType w:val="multilevel"/>
     <w:tmpl w:val="72A6D586"/>
@@ -10823,7 +12314,7 @@
       </w:pPr>
     </w:lvl>
   </w:abstractNum>
-  <w:abstractNum w:abstractNumId="13" w15:restartNumberingAfterBreak="0">
+  <w:abstractNum w:abstractNumId="17" w15:restartNumberingAfterBreak="0">
     <w:nsid w:val="571203F6"/>
     <w:multiLevelType w:val="hybridMultilevel"/>
     <w:tmpl w:val="E4FAC780"/>
@@ -10936,7 +12427,7 @@
       </w:rPr>
     </w:lvl>
   </w:abstractNum>
-  <w:abstractNum w:abstractNumId="14" w15:restartNumberingAfterBreak="0">
+  <w:abstractNum w:abstractNumId="18" w15:restartNumberingAfterBreak="0">
     <w:nsid w:val="5A564C45"/>
     <w:multiLevelType w:val="hybridMultilevel"/>
     <w:tmpl w:val="1C8EC082"/>
@@ -11022,7 +12513,7 @@
       </w:pPr>
     </w:lvl>
   </w:abstractNum>
-  <w:abstractNum w:abstractNumId="15" w15:restartNumberingAfterBreak="0">
+  <w:abstractNum w:abstractNumId="19" w15:restartNumberingAfterBreak="0">
     <w:nsid w:val="5BF76673"/>
     <w:multiLevelType w:val="hybridMultilevel"/>
     <w:tmpl w:val="411C32E2"/>
@@ -11135,7 +12626,7 @@
       </w:rPr>
     </w:lvl>
   </w:abstractNum>
-  <w:abstractNum w:abstractNumId="16" w15:restartNumberingAfterBreak="0">
+  <w:abstractNum w:abstractNumId="20" w15:restartNumberingAfterBreak="0">
     <w:nsid w:val="631B552B"/>
     <w:multiLevelType w:val="hybridMultilevel"/>
     <w:tmpl w:val="4912A93A"/>
@@ -11248,7 +12739,7 @@
       </w:pPr>
     </w:lvl>
   </w:abstractNum>
-  <w:abstractNum w:abstractNumId="17" w15:restartNumberingAfterBreak="0">
+  <w:abstractNum w:abstractNumId="21" w15:restartNumberingAfterBreak="0">
     <w:nsid w:val="6DD26C45"/>
     <w:multiLevelType w:val="multilevel"/>
     <w:tmpl w:val="BB5681E4"/>
@@ -11397,7 +12888,7 @@
       </w:rPr>
     </w:lvl>
   </w:abstractNum>
-  <w:abstractNum w:abstractNumId="18" w15:restartNumberingAfterBreak="0">
+  <w:abstractNum w:abstractNumId="22" w15:restartNumberingAfterBreak="0">
     <w:nsid w:val="758371CE"/>
     <w:multiLevelType w:val="hybridMultilevel"/>
     <w:tmpl w:val="6DEC53DE"/>
@@ -11483,7 +12974,120 @@
       </w:pPr>
     </w:lvl>
   </w:abstractNum>
-  <w:abstractNum w:abstractNumId="19" w15:restartNumberingAfterBreak="0">
+  <w:abstractNum w:abstractNumId="23" w15:restartNumberingAfterBreak="0">
+    <w:nsid w:val="78760D9E"/>
+    <w:multiLevelType w:val="hybridMultilevel"/>
+    <w:tmpl w:val="1BE0EA38"/>
+    <w:lvl w:ilvl="0" w:tplc="04090001">
+      <w:start w:val="1"/>
+      <w:numFmt w:val="bullet"/>
+      <w:lvlText w:val=""/>
+      <w:lvlJc w:val="left"/>
+      <w:pPr>
+        <w:ind w:left="720" w:hanging="360"/>
+      </w:pPr>
+      <w:rPr>
+        <w:rFonts w:ascii="Symbol" w:hAnsi="Symbol" w:hint="default"/>
+      </w:rPr>
+    </w:lvl>
+    <w:lvl w:ilvl="1" w:tplc="04090003" w:tentative="1">
+      <w:start w:val="1"/>
+      <w:numFmt w:val="bullet"/>
+      <w:lvlText w:val="o"/>
+      <w:lvlJc w:val="left"/>
+      <w:pPr>
+        <w:ind w:left="1440" w:hanging="360"/>
+      </w:pPr>
+      <w:rPr>
+        <w:rFonts w:ascii="Courier New" w:hAnsi="Courier New" w:cs="Courier New" w:hint="default"/>
+      </w:rPr>
+    </w:lvl>
+    <w:lvl w:ilvl="2" w:tplc="04090005" w:tentative="1">
+      <w:start w:val="1"/>
+      <w:numFmt w:val="bullet"/>
+      <w:lvlText w:val=""/>
+      <w:lvlJc w:val="left"/>
+      <w:pPr>
+        <w:ind w:left="2160" w:hanging="360"/>
+      </w:pPr>
+      <w:rPr>
+        <w:rFonts w:ascii="Wingdings" w:hAnsi="Wingdings" w:hint="default"/>
+      </w:rPr>
+    </w:lvl>
+    <w:lvl w:ilvl="3" w:tplc="04090001" w:tentative="1">
+      <w:start w:val="1"/>
+      <w:numFmt w:val="bullet"/>
+      <w:lvlText w:val=""/>
+      <w:lvlJc w:val="left"/>
+      <w:pPr>
+        <w:ind w:left="2880" w:hanging="360"/>
+      </w:pPr>
+      <w:rPr>
+        <w:rFonts w:ascii="Symbol" w:hAnsi="Symbol" w:hint="default"/>
+      </w:rPr>
+    </w:lvl>
+    <w:lvl w:ilvl="4" w:tplc="04090003" w:tentative="1">
+      <w:start w:val="1"/>
+      <w:numFmt w:val="bullet"/>
+      <w:lvlText w:val="o"/>
+      <w:lvlJc w:val="left"/>
+      <w:pPr>
+        <w:ind w:left="3600" w:hanging="360"/>
+      </w:pPr>
+      <w:rPr>
+        <w:rFonts w:ascii="Courier New" w:hAnsi="Courier New" w:cs="Courier New" w:hint="default"/>
+      </w:rPr>
+    </w:lvl>
+    <w:lvl w:ilvl="5" w:tplc="04090005" w:tentative="1">
+      <w:start w:val="1"/>
+      <w:numFmt w:val="bullet"/>
+      <w:lvlText w:val=""/>
+      <w:lvlJc w:val="left"/>
+      <w:pPr>
+        <w:ind w:left="4320" w:hanging="360"/>
+      </w:pPr>
+      <w:rPr>
+        <w:rFonts w:ascii="Wingdings" w:hAnsi="Wingdings" w:hint="default"/>
+      </w:rPr>
+    </w:lvl>
+    <w:lvl w:ilvl="6" w:tplc="04090001" w:tentative="1">
+      <w:start w:val="1"/>
+      <w:numFmt w:val="bullet"/>
+      <w:lvlText w:val=""/>
+      <w:lvlJc w:val="left"/>
+      <w:pPr>
+        <w:ind w:left="5040" w:hanging="360"/>
+      </w:pPr>
+      <w:rPr>
+        <w:rFonts w:ascii="Symbol" w:hAnsi="Symbol" w:hint="default"/>
+      </w:rPr>
+    </w:lvl>
+    <w:lvl w:ilvl="7" w:tplc="04090003" w:tentative="1">
+      <w:start w:val="1"/>
+      <w:numFmt w:val="bullet"/>
+      <w:lvlText w:val="o"/>
+      <w:lvlJc w:val="left"/>
+      <w:pPr>
+        <w:ind w:left="5760" w:hanging="360"/>
+      </w:pPr>
+      <w:rPr>
+        <w:rFonts w:ascii="Courier New" w:hAnsi="Courier New" w:cs="Courier New" w:hint="default"/>
+      </w:rPr>
+    </w:lvl>
+    <w:lvl w:ilvl="8" w:tplc="04090005" w:tentative="1">
+      <w:start w:val="1"/>
+      <w:numFmt w:val="bullet"/>
+      <w:lvlText w:val=""/>
+      <w:lvlJc w:val="left"/>
+      <w:pPr>
+        <w:ind w:left="6480" w:hanging="360"/>
+      </w:pPr>
+      <w:rPr>
+        <w:rFonts w:ascii="Wingdings" w:hAnsi="Wingdings" w:hint="default"/>
+      </w:rPr>
+    </w:lvl>
+  </w:abstractNum>
+  <w:abstractNum w:abstractNumId="24" w15:restartNumberingAfterBreak="0">
     <w:nsid w:val="79FE4626"/>
     <w:multiLevelType w:val="multilevel"/>
     <w:tmpl w:val="B4B4FD9E"/>
@@ -11597,25 +13201,25 @@
     </w:lvl>
   </w:abstractNum>
   <w:num w:numId="1">
+    <w:abstractNumId w:val="9"/>
+  </w:num>
+  <w:num w:numId="2">
+    <w:abstractNumId w:val="24"/>
+  </w:num>
+  <w:num w:numId="3">
+    <w:abstractNumId w:val="21"/>
+  </w:num>
+  <w:num w:numId="4">
+    <w:abstractNumId w:val="5"/>
+  </w:num>
+  <w:num w:numId="5">
     <w:abstractNumId w:val="7"/>
   </w:num>
-  <w:num w:numId="2">
-    <w:abstractNumId w:val="19"/>
-  </w:num>
-  <w:num w:numId="3">
-    <w:abstractNumId w:val="17"/>
-  </w:num>
-  <w:num w:numId="4">
-    <w:abstractNumId w:val="3"/>
-  </w:num>
-  <w:num w:numId="5">
-    <w:abstractNumId w:val="5"/>
-  </w:num>
   <w:num w:numId="6">
-    <w:abstractNumId w:val="12"/>
+    <w:abstractNumId w:val="16"/>
   </w:num>
   <w:num w:numId="7">
-    <w:abstractNumId w:val="0"/>
+    <w:abstractNumId w:val="1"/>
     <w:lvlOverride w:ilvl="0">
       <w:lvl w:ilvl="0">
         <w:numFmt w:val="decimal"/>
@@ -11625,7 +13229,7 @@
     </w:lvlOverride>
   </w:num>
   <w:num w:numId="8">
-    <w:abstractNumId w:val="0"/>
+    <w:abstractNumId w:val="1"/>
     <w:lvlOverride w:ilvl="0">
       <w:lvl w:ilvl="0">
         <w:numFmt w:val="decimal"/>
@@ -11635,7 +13239,7 @@
     </w:lvlOverride>
   </w:num>
   <w:num w:numId="9">
-    <w:abstractNumId w:val="0"/>
+    <w:abstractNumId w:val="1"/>
     <w:lvlOverride w:ilvl="0">
       <w:lvl w:ilvl="0">
         <w:numFmt w:val="decimal"/>
@@ -11645,7 +13249,7 @@
     </w:lvlOverride>
   </w:num>
   <w:num w:numId="10">
-    <w:abstractNumId w:val="0"/>
+    <w:abstractNumId w:val="1"/>
     <w:lvlOverride w:ilvl="0">
       <w:lvl w:ilvl="0">
         <w:numFmt w:val="decimal"/>
@@ -11655,7 +13259,7 @@
     </w:lvlOverride>
   </w:num>
   <w:num w:numId="11">
-    <w:abstractNumId w:val="0"/>
+    <w:abstractNumId w:val="1"/>
     <w:lvlOverride w:ilvl="0">
       <w:lvl w:ilvl="0">
         <w:numFmt w:val="decimal"/>
@@ -11672,10 +13276,10 @@
     </w:lvlOverride>
   </w:num>
   <w:num w:numId="12">
-    <w:abstractNumId w:val="16"/>
+    <w:abstractNumId w:val="20"/>
   </w:num>
   <w:num w:numId="13">
-    <w:abstractNumId w:val="6"/>
+    <w:abstractNumId w:val="8"/>
     <w:lvlOverride w:ilvl="0">
       <w:lvl w:ilvl="0">
         <w:numFmt w:val="decimal"/>
@@ -11685,7 +13289,7 @@
     </w:lvlOverride>
   </w:num>
   <w:num w:numId="14">
-    <w:abstractNumId w:val="6"/>
+    <w:abstractNumId w:val="8"/>
     <w:lvlOverride w:ilvl="0">
       <w:lvl w:ilvl="0">
         <w:numFmt w:val="decimal"/>
@@ -11702,37 +13306,52 @@
     </w:lvlOverride>
   </w:num>
   <w:num w:numId="15">
-    <w:abstractNumId w:val="1"/>
+    <w:abstractNumId w:val="2"/>
   </w:num>
   <w:num w:numId="16">
+    <w:abstractNumId w:val="22"/>
+  </w:num>
+  <w:num w:numId="17">
+    <w:abstractNumId w:val="15"/>
+  </w:num>
+  <w:num w:numId="18">
+    <w:abstractNumId w:val="6"/>
+  </w:num>
+  <w:num w:numId="19">
+    <w:abstractNumId w:val="17"/>
+  </w:num>
+  <w:num w:numId="20">
+    <w:abstractNumId w:val="14"/>
+  </w:num>
+  <w:num w:numId="21">
     <w:abstractNumId w:val="18"/>
   </w:num>
-  <w:num w:numId="17">
+  <w:num w:numId="22">
+    <w:abstractNumId w:val="12"/>
+  </w:num>
+  <w:num w:numId="23">
+    <w:abstractNumId w:val="19"/>
+  </w:num>
+  <w:num w:numId="24">
     <w:abstractNumId w:val="11"/>
   </w:num>
-  <w:num w:numId="18">
+  <w:num w:numId="25">
     <w:abstractNumId w:val="4"/>
   </w:num>
-  <w:num w:numId="19">
+  <w:num w:numId="26">
+    <w:abstractNumId w:val="23"/>
+  </w:num>
+  <w:num w:numId="27">
+    <w:abstractNumId w:val="0"/>
+  </w:num>
+  <w:num w:numId="28">
     <w:abstractNumId w:val="13"/>
   </w:num>
-  <w:num w:numId="20">
+  <w:num w:numId="29">
+    <w:abstractNumId w:val="3"/>
+  </w:num>
+  <w:num w:numId="30">
     <w:abstractNumId w:val="10"/>
-  </w:num>
-  <w:num w:numId="21">
-    <w:abstractNumId w:val="14"/>
-  </w:num>
-  <w:num w:numId="22">
-    <w:abstractNumId w:val="9"/>
-  </w:num>
-  <w:num w:numId="23">
-    <w:abstractNumId w:val="15"/>
-  </w:num>
-  <w:num w:numId="24">
-    <w:abstractNumId w:val="8"/>
-  </w:num>
-  <w:num w:numId="25">
-    <w:abstractNumId w:val="2"/>
   </w:num>
 </w:numbering>
 </file>

</xml_diff>